<commit_message>
Tussenrapport versie 2.0 spelcheck gedaan en begrippenlijst toegevoegd
</commit_message>
<xml_diff>
--- a/Verslagen/Tussenrapport/Tussenrapport - NHL-Helpdeskbot - Versie 1.0.docx
+++ b/Verslagen/Tussenrapport/Tussenrapport - NHL-Helpdeskbot - Versie 1.0.docx
@@ -10,6 +10,7 @@
           <w:b/>
           <w:color w:val="85807B"/>
           <w:sz w:val="40"/>
+          <w:lang w:val="nl-NL"/>
         </w:rPr>
       </w:pPr>
       <w:r>
@@ -1086,6 +1087,7 @@
           <w:rFonts w:asciiTheme="majorHAnsi" w:hAnsiTheme="majorHAnsi" w:cs="Times New Roman"/>
           <w:b/>
           <w:sz w:val="56"/>
+          <w:lang w:val="nl-NL"/>
         </w:rPr>
         <w:t>TUSSENRAPPORT</w:t>
       </w:r>
@@ -1093,6 +1095,7 @@
         <w:rPr>
           <w:rFonts w:asciiTheme="majorHAnsi" w:hAnsiTheme="majorHAnsi" w:cs="Times New Roman"/>
           <w:sz w:val="56"/>
+          <w:lang w:val="nl-NL"/>
         </w:rPr>
         <w:br/>
       </w:r>
@@ -1101,6 +1104,7 @@
           <w:rFonts w:asciiTheme="majorHAnsi" w:hAnsiTheme="majorHAnsi" w:cs="Times New Roman"/>
           <w:color w:val="6C6864"/>
           <w:sz w:val="40"/>
+          <w:lang w:val="nl-NL"/>
         </w:rPr>
         <w:t>NHL-Helpdeskbot</w:t>
       </w:r>
@@ -1110,6 +1114,7 @@
           <w:b/>
           <w:color w:val="85807B"/>
           <w:sz w:val="40"/>
+          <w:lang w:val="nl-NL"/>
         </w:rPr>
         <w:br/>
       </w:r>
@@ -1119,6 +1124,7 @@
           <w:b/>
           <w:color w:val="85807B"/>
           <w:sz w:val="40"/>
+          <w:lang w:val="nl-NL"/>
         </w:rPr>
         <w:br/>
       </w:r>
@@ -1128,6 +1134,7 @@
           <w:b/>
           <w:color w:val="85807B"/>
           <w:sz w:val="40"/>
+          <w:lang w:val="nl-NL"/>
         </w:rPr>
         <w:br/>
       </w:r>
@@ -1137,6 +1144,7 @@
           <w:b/>
           <w:color w:val="85807B"/>
           <w:sz w:val="40"/>
+          <w:lang w:val="nl-NL"/>
         </w:rPr>
         <w:br/>
       </w:r>
@@ -1215,6 +1223,7 @@
           <w:b/>
           <w:color w:val="0070C0"/>
           <w:sz w:val="36"/>
+          <w:lang w:val="nl-NL"/>
         </w:rPr>
         <w:br w:type="page"/>
       </w:r>
@@ -1285,6 +1294,7 @@
         <w:pStyle w:val="TOC1"/>
         <w:rPr>
           <w:rFonts w:asciiTheme="majorHAnsi" w:hAnsiTheme="majorHAnsi" w:cs="Times New Roman"/>
+          <w:b/>
           <w:sz w:val="24"/>
           <w:szCs w:val="24"/>
         </w:rPr>
@@ -1332,7 +1342,7 @@
           <w:sz w:val="24"/>
           <w:szCs w:val="24"/>
         </w:rPr>
-        <w:t>2. Inleiding</w:t>
+        <w:t>2. Inhoudsopgave</w:t>
       </w:r>
       <w:r>
         <w:rPr>
@@ -1354,6 +1364,51 @@
     </w:p>
     <w:p>
       <w:pPr>
+        <w:pStyle w:val="TOC1"/>
+        <w:rPr>
+          <w:rFonts w:asciiTheme="majorHAnsi" w:hAnsiTheme="majorHAnsi" w:cs="Times New Roman"/>
+          <w:sz w:val="24"/>
+          <w:szCs w:val="24"/>
+        </w:rPr>
+      </w:pPr>
+      <w:r>
+        <w:rPr>
+          <w:rFonts w:asciiTheme="majorHAnsi" w:hAnsiTheme="majorHAnsi" w:cs="Times New Roman"/>
+          <w:b/>
+          <w:sz w:val="24"/>
+          <w:szCs w:val="24"/>
+        </w:rPr>
+        <w:t>3</w:t>
+      </w:r>
+      <w:r>
+        <w:rPr>
+          <w:rFonts w:asciiTheme="majorHAnsi" w:hAnsiTheme="majorHAnsi" w:cs="Times New Roman"/>
+          <w:b/>
+          <w:sz w:val="24"/>
+          <w:szCs w:val="24"/>
+        </w:rPr>
+        <w:t>. Inleiding</w:t>
+      </w:r>
+      <w:r>
+        <w:rPr>
+          <w:rFonts w:asciiTheme="majorHAnsi" w:hAnsiTheme="majorHAnsi" w:cs="Times New Roman"/>
+          <w:sz w:val="24"/>
+          <w:szCs w:val="24"/>
+        </w:rPr>
+        <w:ptab w:relativeTo="margin" w:alignment="right" w:leader="dot"/>
+      </w:r>
+      <w:r>
+        <w:rPr>
+          <w:rFonts w:asciiTheme="majorHAnsi" w:hAnsiTheme="majorHAnsi" w:cs="Times New Roman"/>
+          <w:b/>
+          <w:sz w:val="24"/>
+          <w:szCs w:val="24"/>
+        </w:rPr>
+        <w:t>3</w:t>
+      </w:r>
+    </w:p>
+    <w:p>
+      <w:pPr>
         <w:pStyle w:val="TOC2"/>
         <w:ind w:left="216"/>
         <w:rPr>
@@ -1368,23 +1423,15 @@
           <w:sz w:val="24"/>
           <w:szCs w:val="24"/>
         </w:rPr>
-        <w:t>2</w:t>
-      </w:r>
-      <w:r>
-        <w:rPr>
-          <w:rFonts w:asciiTheme="majorHAnsi" w:hAnsiTheme="majorHAnsi" w:cs="Times New Roman"/>
-          <w:sz w:val="24"/>
-          <w:szCs w:val="24"/>
-        </w:rPr>
-        <w:t xml:space="preserve">.1 </w:t>
-      </w:r>
-      <w:r>
-        <w:rPr>
-          <w:rFonts w:asciiTheme="majorHAnsi" w:hAnsiTheme="majorHAnsi" w:cs="Times New Roman"/>
-          <w:sz w:val="24"/>
-          <w:szCs w:val="24"/>
-        </w:rPr>
-        <w:t>Probleembeschrijving</w:t>
+        <w:t>3</w:t>
+      </w:r>
+      <w:r>
+        <w:rPr>
+          <w:rFonts w:asciiTheme="majorHAnsi" w:hAnsiTheme="majorHAnsi" w:cs="Times New Roman"/>
+          <w:sz w:val="24"/>
+          <w:szCs w:val="24"/>
+        </w:rPr>
+        <w:t>.1 Probleembeschrijving</w:t>
       </w:r>
       <w:r>
         <w:rPr>
@@ -1400,7 +1447,7 @@
           <w:sz w:val="24"/>
           <w:szCs w:val="24"/>
         </w:rPr>
-        <w:t>2</w:t>
+        <w:t>3</w:t>
       </w:r>
     </w:p>
     <w:p>
@@ -1419,7 +1466,7 @@
           <w:sz w:val="24"/>
           <w:szCs w:val="24"/>
         </w:rPr>
-        <w:t>2</w:t>
+        <w:t>3</w:t>
       </w:r>
       <w:r>
         <w:rPr>
@@ -1443,7 +1490,7 @@
           <w:sz w:val="24"/>
           <w:szCs w:val="24"/>
         </w:rPr>
-        <w:t>2</w:t>
+        <w:t>3</w:t>
       </w:r>
     </w:p>
     <w:p>
@@ -1462,15 +1509,15 @@
           <w:sz w:val="24"/>
           <w:szCs w:val="24"/>
         </w:rPr>
-        <w:t>2.</w:t>
-      </w:r>
-      <w:r>
-        <w:rPr>
-          <w:rFonts w:asciiTheme="majorHAnsi" w:hAnsiTheme="majorHAnsi" w:cs="Times New Roman"/>
-          <w:sz w:val="24"/>
-          <w:szCs w:val="24"/>
-        </w:rPr>
-        <w:t>2.1 Primaire doelstelling</w:t>
+        <w:t>3</w:t>
+      </w:r>
+      <w:r>
+        <w:rPr>
+          <w:rFonts w:asciiTheme="majorHAnsi" w:hAnsiTheme="majorHAnsi" w:cs="Times New Roman"/>
+          <w:sz w:val="24"/>
+          <w:szCs w:val="24"/>
+        </w:rPr>
+        <w:t>.2.1 Primaire doelstelling</w:t>
       </w:r>
       <w:r>
         <w:rPr>
@@ -1486,7 +1533,7 @@
           <w:sz w:val="24"/>
           <w:szCs w:val="24"/>
         </w:rPr>
-        <w:t>2</w:t>
+        <w:t>3</w:t>
       </w:r>
     </w:p>
     <w:p>
@@ -1505,15 +1552,15 @@
           <w:sz w:val="24"/>
           <w:szCs w:val="24"/>
         </w:rPr>
-        <w:t>2.2.2</w:t>
-      </w:r>
-      <w:r>
-        <w:rPr>
-          <w:rFonts w:asciiTheme="majorHAnsi" w:hAnsiTheme="majorHAnsi" w:cs="Times New Roman"/>
-          <w:sz w:val="24"/>
-          <w:szCs w:val="24"/>
-        </w:rPr>
-        <w:t xml:space="preserve"> Secundaire doelstellingen</w:t>
+        <w:t>3</w:t>
+      </w:r>
+      <w:r>
+        <w:rPr>
+          <w:rFonts w:asciiTheme="majorHAnsi" w:hAnsiTheme="majorHAnsi" w:cs="Times New Roman"/>
+          <w:sz w:val="24"/>
+          <w:szCs w:val="24"/>
+        </w:rPr>
+        <w:t>.2.2 Secundaire doelstellingen</w:t>
       </w:r>
       <w:r>
         <w:rPr>
@@ -1529,7 +1576,7 @@
           <w:sz w:val="24"/>
           <w:szCs w:val="24"/>
         </w:rPr>
-        <w:t>2</w:t>
+        <w:t>3</w:t>
       </w:r>
     </w:p>
     <w:p>
@@ -1548,23 +1595,15 @@
           <w:sz w:val="24"/>
           <w:szCs w:val="24"/>
         </w:rPr>
-        <w:t>2.3</w:t>
-      </w:r>
-      <w:r>
-        <w:rPr>
-          <w:rFonts w:asciiTheme="majorHAnsi" w:hAnsiTheme="majorHAnsi" w:cs="Times New Roman"/>
-          <w:sz w:val="24"/>
-          <w:szCs w:val="24"/>
-        </w:rPr>
-        <w:t xml:space="preserve"> </w:t>
-      </w:r>
-      <w:r>
-        <w:rPr>
-          <w:rFonts w:asciiTheme="majorHAnsi" w:hAnsiTheme="majorHAnsi" w:cs="Times New Roman"/>
-          <w:sz w:val="24"/>
-          <w:szCs w:val="24"/>
-        </w:rPr>
-        <w:t>Vraagstelling</w:t>
+        <w:t>3</w:t>
+      </w:r>
+      <w:r>
+        <w:rPr>
+          <w:rFonts w:asciiTheme="majorHAnsi" w:hAnsiTheme="majorHAnsi" w:cs="Times New Roman"/>
+          <w:sz w:val="24"/>
+          <w:szCs w:val="24"/>
+        </w:rPr>
+        <w:t>.3 Vraagstelling</w:t>
       </w:r>
       <w:r>
         <w:rPr>
@@ -1580,7 +1619,7 @@
           <w:sz w:val="24"/>
           <w:szCs w:val="24"/>
         </w:rPr>
-        <w:t>3</w:t>
+        <w:t>4</w:t>
       </w:r>
     </w:p>
     <w:p>
@@ -1599,14 +1638,6 @@
           <w:sz w:val="24"/>
           <w:szCs w:val="24"/>
         </w:rPr>
-        <w:t>2.</w:t>
-      </w:r>
-      <w:r>
-        <w:rPr>
-          <w:rFonts w:asciiTheme="majorHAnsi" w:hAnsiTheme="majorHAnsi" w:cs="Times New Roman"/>
-          <w:sz w:val="24"/>
-          <w:szCs w:val="24"/>
-        </w:rPr>
         <w:t>3</w:t>
       </w:r>
       <w:r>
@@ -1615,15 +1646,7 @@
           <w:sz w:val="24"/>
           <w:szCs w:val="24"/>
         </w:rPr>
-        <w:t xml:space="preserve">.1 </w:t>
-      </w:r>
-      <w:r>
-        <w:rPr>
-          <w:rFonts w:asciiTheme="majorHAnsi" w:hAnsiTheme="majorHAnsi" w:cs="Times New Roman"/>
-          <w:sz w:val="24"/>
-          <w:szCs w:val="24"/>
-        </w:rPr>
-        <w:t>Hoofdvraag</w:t>
+        <w:t>.3.1 Hoofdvraag</w:t>
       </w:r>
       <w:r>
         <w:rPr>
@@ -1639,7 +1662,7 @@
           <w:sz w:val="24"/>
           <w:szCs w:val="24"/>
         </w:rPr>
-        <w:t>3</w:t>
+        <w:t>4</w:t>
       </w:r>
     </w:p>
     <w:p>
@@ -1658,31 +1681,15 @@
           <w:sz w:val="24"/>
           <w:szCs w:val="24"/>
         </w:rPr>
-        <w:t>2.3</w:t>
-      </w:r>
-      <w:r>
-        <w:rPr>
-          <w:rFonts w:asciiTheme="majorHAnsi" w:hAnsiTheme="majorHAnsi" w:cs="Times New Roman"/>
-          <w:sz w:val="24"/>
-          <w:szCs w:val="24"/>
-        </w:rPr>
-        <w:t>.2</w:t>
-      </w:r>
-      <w:r>
-        <w:rPr>
-          <w:rFonts w:asciiTheme="majorHAnsi" w:hAnsiTheme="majorHAnsi" w:cs="Times New Roman"/>
-          <w:sz w:val="24"/>
-          <w:szCs w:val="24"/>
-        </w:rPr>
-        <w:t xml:space="preserve"> </w:t>
-      </w:r>
-      <w:r>
-        <w:rPr>
-          <w:rFonts w:asciiTheme="majorHAnsi" w:hAnsiTheme="majorHAnsi" w:cs="Times New Roman"/>
-          <w:sz w:val="24"/>
-          <w:szCs w:val="24"/>
-        </w:rPr>
-        <w:t>Deelvragen</w:t>
+        <w:t>3</w:t>
+      </w:r>
+      <w:r>
+        <w:rPr>
+          <w:rFonts w:asciiTheme="majorHAnsi" w:hAnsiTheme="majorHAnsi" w:cs="Times New Roman"/>
+          <w:sz w:val="24"/>
+          <w:szCs w:val="24"/>
+        </w:rPr>
+        <w:t>.3.2 Deelvragen</w:t>
       </w:r>
       <w:r>
         <w:rPr>
@@ -1698,7 +1705,7 @@
           <w:sz w:val="24"/>
           <w:szCs w:val="24"/>
         </w:rPr>
-        <w:t>3</w:t>
+        <w:t>4</w:t>
       </w:r>
     </w:p>
     <w:p>
@@ -1717,23 +1724,15 @@
           <w:sz w:val="24"/>
           <w:szCs w:val="24"/>
         </w:rPr>
-        <w:t>2.4</w:t>
-      </w:r>
-      <w:r>
-        <w:rPr>
-          <w:rFonts w:asciiTheme="majorHAnsi" w:hAnsiTheme="majorHAnsi" w:cs="Times New Roman"/>
-          <w:sz w:val="24"/>
-          <w:szCs w:val="24"/>
-        </w:rPr>
-        <w:t xml:space="preserve"> </w:t>
-      </w:r>
-      <w:r>
-        <w:rPr>
-          <w:rFonts w:asciiTheme="majorHAnsi" w:hAnsiTheme="majorHAnsi" w:cs="Times New Roman"/>
-          <w:sz w:val="24"/>
-          <w:szCs w:val="24"/>
-        </w:rPr>
-        <w:t>Onderzoeksmethode</w:t>
+        <w:t>3</w:t>
+      </w:r>
+      <w:r>
+        <w:rPr>
+          <w:rFonts w:asciiTheme="majorHAnsi" w:hAnsiTheme="majorHAnsi" w:cs="Times New Roman"/>
+          <w:sz w:val="24"/>
+          <w:szCs w:val="24"/>
+        </w:rPr>
+        <w:t>.4 Onderzoeksmethode</w:t>
       </w:r>
       <w:r>
         <w:rPr>
@@ -1749,7 +1748,7 @@
           <w:sz w:val="24"/>
           <w:szCs w:val="24"/>
         </w:rPr>
-        <w:t>3</w:t>
+        <w:t>4</w:t>
       </w:r>
     </w:p>
     <w:p>
@@ -1768,7 +1767,21 @@
           <w:sz w:val="24"/>
           <w:szCs w:val="24"/>
         </w:rPr>
-        <w:t>2.5</w:t>
+        <w:t>3</w:t>
+      </w:r>
+      <w:r>
+        <w:rPr>
+          <w:rFonts w:asciiTheme="majorHAnsi" w:hAnsiTheme="majorHAnsi" w:cs="Times New Roman"/>
+          <w:sz w:val="24"/>
+          <w:szCs w:val="24"/>
+        </w:rPr>
+        <w:t xml:space="preserve">.5 </w:t>
+      </w:r>
+      <w:r>
+        <w:rPr>
+          <w:rFonts w:asciiTheme="majorHAnsi" w:hAnsiTheme="majorHAnsi"/>
+        </w:rPr>
+        <w:t>Leeswijzer rapport</w:t>
       </w:r>
       <w:r>
         <w:rPr>
@@ -1780,20 +1793,6 @@
       </w:r>
       <w:r>
         <w:rPr>
-          <w:rFonts w:asciiTheme="majorHAnsi" w:hAnsiTheme="majorHAnsi"/>
-        </w:rPr>
-        <w:t>Leeswijzer rapport</w:t>
-      </w:r>
-      <w:r>
-        <w:rPr>
-          <w:rFonts w:asciiTheme="majorHAnsi" w:hAnsiTheme="majorHAnsi" w:cs="Times New Roman"/>
-          <w:sz w:val="24"/>
-          <w:szCs w:val="24"/>
-        </w:rPr>
-        <w:t xml:space="preserve"> </w:t>
-      </w:r>
-      <w:r>
-        <w:rPr>
           <w:rFonts w:asciiTheme="majorHAnsi" w:hAnsiTheme="majorHAnsi" w:cs="Times New Roman"/>
           <w:sz w:val="24"/>
           <w:szCs w:val="24"/>
@@ -1806,7 +1805,7 @@
           <w:sz w:val="24"/>
           <w:szCs w:val="24"/>
         </w:rPr>
-        <w:t>3</w:t>
+        <w:t>4</w:t>
       </w:r>
       <w:r>
         <w:rPr>
@@ -1823,18 +1822,727 @@
         <w:rPr>
           <w:rFonts w:asciiTheme="majorHAnsi" w:hAnsiTheme="majorHAnsi"/>
           <w:b/>
-          <w:sz w:val="40"/>
-          <w:lang w:val="nl-NL"/>
-        </w:rPr>
-      </w:pPr>
-      <w:r>
-        <w:rPr>
-          <w:rFonts w:asciiTheme="majorHAnsi" w:hAnsiTheme="majorHAnsi"/>
-          <w:b/>
           <w:color w:val="0070C0"/>
           <w:sz w:val="40"/>
           <w:lang w:val="nl-NL"/>
         </w:rPr>
+      </w:pPr>
+      <w:r>
+        <w:rPr>
+          <w:rFonts w:asciiTheme="majorHAnsi" w:hAnsiTheme="majorHAnsi"/>
+          <w:b/>
+          <w:color w:val="0070C0"/>
+          <w:sz w:val="40"/>
+          <w:lang w:val="nl-NL"/>
+        </w:rPr>
+        <w:lastRenderedPageBreak/>
+        <w:t>VERKLARENDE WOORDENLIJST – 1</w:t>
+      </w:r>
+    </w:p>
+    <w:p>
+      <w:pPr>
+        <w:jc w:val="center"/>
+        <w:rPr>
+          <w:rFonts w:asciiTheme="majorHAnsi" w:hAnsiTheme="majorHAnsi"/>
+          <w:sz w:val="24"/>
+          <w:lang w:val="nl-NL"/>
+        </w:rPr>
+      </w:pPr>
+      <w:r>
+        <w:rPr>
+          <w:rFonts w:asciiTheme="majorHAnsi" w:hAnsiTheme="majorHAnsi" w:cs="Times New Roman"/>
+          <w:noProof/>
+          <w:sz w:val="40"/>
+          <w:lang w:eastAsia="en-GB"/>
+        </w:rPr>
+        <mc:AlternateContent>
+          <mc:Choice Requires="wps">
+            <w:drawing>
+              <wp:anchor distT="0" distB="0" distL="114300" distR="114300" simplePos="0" relativeHeight="251672576" behindDoc="0" locked="0" layoutInCell="1" allowOverlap="1" wp14:anchorId="610A1F30" wp14:editId="5C5B5518">
+                <wp:simplePos x="0" y="0"/>
+                <wp:positionH relativeFrom="margin">
+                  <wp:posOffset>-16510</wp:posOffset>
+                </wp:positionH>
+                <wp:positionV relativeFrom="paragraph">
+                  <wp:posOffset>407882</wp:posOffset>
+                </wp:positionV>
+                <wp:extent cx="5707380" cy="0"/>
+                <wp:effectExtent l="0" t="0" r="26670" b="19050"/>
+                <wp:wrapNone/>
+                <wp:docPr id="24" name="Straight Connector 24"/>
+                <wp:cNvGraphicFramePr/>
+                <a:graphic xmlns:a="http://schemas.openxmlformats.org/drawingml/2006/main">
+                  <a:graphicData uri="http://schemas.microsoft.com/office/word/2010/wordprocessingShape">
+                    <wps:wsp>
+                      <wps:cNvCnPr/>
+                      <wps:spPr>
+                        <a:xfrm>
+                          <a:off x="0" y="0"/>
+                          <a:ext cx="5707380" cy="0"/>
+                        </a:xfrm>
+                        <a:prstGeom prst="line">
+                          <a:avLst/>
+                        </a:prstGeom>
+                        <a:ln w="9525">
+                          <a:solidFill>
+                            <a:schemeClr val="accent1"/>
+                          </a:solidFill>
+                        </a:ln>
+                      </wps:spPr>
+                      <wps:style>
+                        <a:lnRef idx="1">
+                          <a:schemeClr val="accent1"/>
+                        </a:lnRef>
+                        <a:fillRef idx="0">
+                          <a:schemeClr val="accent1"/>
+                        </a:fillRef>
+                        <a:effectRef idx="0">
+                          <a:schemeClr val="accent1"/>
+                        </a:effectRef>
+                        <a:fontRef idx="minor">
+                          <a:schemeClr val="tx1"/>
+                        </a:fontRef>
+                      </wps:style>
+                      <wps:bodyPr/>
+                    </wps:wsp>
+                  </a:graphicData>
+                </a:graphic>
+                <wp14:sizeRelH relativeFrom="margin">
+                  <wp14:pctWidth>0</wp14:pctWidth>
+                </wp14:sizeRelH>
+                <wp14:sizeRelV relativeFrom="margin">
+                  <wp14:pctHeight>0</wp14:pctHeight>
+                </wp14:sizeRelV>
+              </wp:anchor>
+            </w:drawing>
+          </mc:Choice>
+          <mc:Fallback>
+            <w:pict>
+              <v:line w14:anchorId="53B70590" id="Straight Connector 24" o:spid="_x0000_s1026" style="position:absolute;z-index:251672576;visibility:visible;mso-wrap-style:square;mso-width-percent:0;mso-height-percent:0;mso-wrap-distance-left:9pt;mso-wrap-distance-top:0;mso-wrap-distance-right:9pt;mso-wrap-distance-bottom:0;mso-position-horizontal:absolute;mso-position-horizontal-relative:margin;mso-position-vertical:absolute;mso-position-vertical-relative:text;mso-width-percent:0;mso-height-percent:0;mso-width-relative:margin;mso-height-relative:margin" from="-1.3pt,32.1pt" to="448.1pt,32.1pt" o:gfxdata="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" strokecolor="#5b9bd5 [3204]">
+                <v:stroke joinstyle="miter"/>
+                <w10:wrap anchorx="margin"/>
+              </v:line>
+            </w:pict>
+          </mc:Fallback>
+        </mc:AlternateContent>
+      </w:r>
+      <w:r>
+        <w:rPr>
+          <w:rFonts w:asciiTheme="majorHAnsi" w:hAnsiTheme="majorHAnsi"/>
+          <w:sz w:val="24"/>
+          <w:lang w:val="nl-NL"/>
+        </w:rPr>
+        <w:t>In dit hoofdstuk worden de begrippen uitgelegd ten behoeve van de leesbaarheid van dit rapport. Het is een opsomming van alle begrippen die voor de lezen niet direct duidelijk zijn.</w:t>
+      </w:r>
+    </w:p>
+    <w:p>
+      <w:pPr>
+        <w:jc w:val="center"/>
+        <w:rPr>
+          <w:rFonts w:asciiTheme="majorHAnsi" w:hAnsiTheme="majorHAnsi"/>
+          <w:color w:val="0070C0"/>
+          <w:sz w:val="24"/>
+          <w:lang w:val="nl-NL"/>
+        </w:rPr>
+      </w:pPr>
+    </w:p>
+    <w:tbl>
+      <w:tblPr>
+        <w:tblStyle w:val="TableGrid"/>
+        <w:tblW w:w="0" w:type="auto"/>
+        <w:tblInd w:w="5" w:type="dxa"/>
+        <w:tblLook w:val="04A0" w:firstRow="1" w:lastRow="0" w:firstColumn="1" w:lastColumn="0" w:noHBand="0" w:noVBand="1"/>
+      </w:tblPr>
+      <w:tblGrid>
+        <w:gridCol w:w="2263"/>
+        <w:gridCol w:w="6753"/>
+      </w:tblGrid>
+      <w:tr>
+        <w:tc>
+          <w:tcPr>
+            <w:tcW w:w="2263" w:type="dxa"/>
+            <w:tcBorders>
+              <w:left w:val="nil"/>
+              <w:right w:val="single" w:sz="4" w:space="0" w:color="FFFFFF" w:themeColor="background1"/>
+            </w:tcBorders>
+            <w:shd w:val="clear" w:color="auto" w:fill="0070C0"/>
+          </w:tcPr>
+          <w:p>
+            <w:pPr>
+              <w:rPr>
+                <w:rFonts w:asciiTheme="majorHAnsi" w:hAnsiTheme="majorHAnsi"/>
+                <w:b/>
+                <w:color w:val="FFFFFF" w:themeColor="background1"/>
+                <w:sz w:val="24"/>
+                <w:lang w:val="nl-NL"/>
+              </w:rPr>
+            </w:pPr>
+            <w:r>
+              <w:rPr>
+                <w:rFonts w:asciiTheme="majorHAnsi" w:hAnsiTheme="majorHAnsi"/>
+                <w:b/>
+                <w:color w:val="FFFFFF" w:themeColor="background1"/>
+                <w:sz w:val="24"/>
+                <w:lang w:val="nl-NL"/>
+              </w:rPr>
+              <w:t>Begrip</w:t>
+            </w:r>
+          </w:p>
+        </w:tc>
+        <w:tc>
+          <w:tcPr>
+            <w:tcW w:w="6753" w:type="dxa"/>
+            <w:tcBorders>
+              <w:left w:val="single" w:sz="4" w:space="0" w:color="FFFFFF" w:themeColor="background1"/>
+              <w:right w:val="nil"/>
+            </w:tcBorders>
+            <w:shd w:val="clear" w:color="auto" w:fill="0070C0"/>
+          </w:tcPr>
+          <w:p>
+            <w:pPr>
+              <w:rPr>
+                <w:rFonts w:asciiTheme="majorHAnsi" w:hAnsiTheme="majorHAnsi"/>
+                <w:b/>
+                <w:color w:val="FFFFFF" w:themeColor="background1"/>
+                <w:sz w:val="24"/>
+                <w:lang w:val="nl-NL"/>
+              </w:rPr>
+            </w:pPr>
+            <w:r>
+              <w:rPr>
+                <w:rFonts w:asciiTheme="majorHAnsi" w:hAnsiTheme="majorHAnsi"/>
+                <w:b/>
+                <w:color w:val="FFFFFF" w:themeColor="background1"/>
+                <w:sz w:val="24"/>
+                <w:lang w:val="nl-NL"/>
+              </w:rPr>
+              <w:t>Definitie/verklaring</w:t>
+            </w:r>
+          </w:p>
+        </w:tc>
+      </w:tr>
+      <w:tr>
+        <w:tc>
+          <w:tcPr>
+            <w:tcW w:w="2263" w:type="dxa"/>
+            <w:tcBorders>
+              <w:left w:val="nil"/>
+              <w:right w:val="single" w:sz="4" w:space="0" w:color="FFFFFF" w:themeColor="background1"/>
+            </w:tcBorders>
+          </w:tcPr>
+          <w:p>
+            <w:pPr>
+              <w:rPr>
+                <w:rFonts w:asciiTheme="majorHAnsi" w:hAnsiTheme="majorHAnsi"/>
+                <w:b/>
+                <w:color w:val="0070C0"/>
+                <w:sz w:val="24"/>
+                <w:lang w:val="nl-NL"/>
+              </w:rPr>
+            </w:pPr>
+          </w:p>
+        </w:tc>
+        <w:tc>
+          <w:tcPr>
+            <w:tcW w:w="6753" w:type="dxa"/>
+            <w:tcBorders>
+              <w:left w:val="single" w:sz="4" w:space="0" w:color="FFFFFF" w:themeColor="background1"/>
+              <w:right w:val="nil"/>
+            </w:tcBorders>
+          </w:tcPr>
+          <w:p>
+            <w:pPr>
+              <w:rPr>
+                <w:rFonts w:asciiTheme="majorHAnsi" w:hAnsiTheme="majorHAnsi"/>
+                <w:color w:val="0070C0"/>
+                <w:sz w:val="24"/>
+                <w:lang w:val="nl-NL"/>
+              </w:rPr>
+            </w:pPr>
+          </w:p>
+        </w:tc>
+      </w:tr>
+      <w:tr>
+        <w:tc>
+          <w:tcPr>
+            <w:tcW w:w="2263" w:type="dxa"/>
+            <w:tcBorders>
+              <w:left w:val="nil"/>
+              <w:right w:val="single" w:sz="4" w:space="0" w:color="FFFFFF" w:themeColor="background1"/>
+            </w:tcBorders>
+          </w:tcPr>
+          <w:p>
+            <w:pPr>
+              <w:rPr>
+                <w:rFonts w:asciiTheme="majorHAnsi" w:hAnsiTheme="majorHAnsi"/>
+                <w:b/>
+                <w:color w:val="0070C0"/>
+                <w:sz w:val="24"/>
+                <w:lang w:val="nl-NL"/>
+              </w:rPr>
+            </w:pPr>
+            <w:r>
+              <w:rPr>
+                <w:rFonts w:asciiTheme="majorHAnsi" w:hAnsiTheme="majorHAnsi"/>
+                <w:b/>
+                <w:color w:val="0070C0"/>
+                <w:sz w:val="24"/>
+                <w:lang w:val="nl-NL"/>
+              </w:rPr>
+              <w:t>Leerling</w:t>
+            </w:r>
+          </w:p>
+        </w:tc>
+        <w:tc>
+          <w:tcPr>
+            <w:tcW w:w="6753" w:type="dxa"/>
+            <w:tcBorders>
+              <w:left w:val="single" w:sz="4" w:space="0" w:color="FFFFFF" w:themeColor="background1"/>
+              <w:right w:val="nil"/>
+            </w:tcBorders>
+          </w:tcPr>
+          <w:p>
+            <w:pPr>
+              <w:rPr>
+                <w:rFonts w:asciiTheme="majorHAnsi" w:hAnsiTheme="majorHAnsi"/>
+                <w:sz w:val="24"/>
+                <w:lang w:val="nl-NL"/>
+              </w:rPr>
+            </w:pPr>
+            <w:r>
+              <w:rPr>
+                <w:rFonts w:asciiTheme="majorHAnsi" w:hAnsiTheme="majorHAnsi"/>
+                <w:sz w:val="24"/>
+                <w:lang w:val="nl-NL"/>
+              </w:rPr>
+              <w:t>Een persoon die zijn of haar havodiploma gehaald of bijna gehaald heeft.</w:t>
+            </w:r>
+          </w:p>
+        </w:tc>
+      </w:tr>
+      <w:tr>
+        <w:tc>
+          <w:tcPr>
+            <w:tcW w:w="2263" w:type="dxa"/>
+            <w:tcBorders>
+              <w:left w:val="nil"/>
+              <w:right w:val="single" w:sz="4" w:space="0" w:color="FFFFFF" w:themeColor="background1"/>
+            </w:tcBorders>
+          </w:tcPr>
+          <w:p>
+            <w:pPr>
+              <w:rPr>
+                <w:rFonts w:asciiTheme="majorHAnsi" w:hAnsiTheme="majorHAnsi"/>
+                <w:b/>
+                <w:color w:val="0070C0"/>
+                <w:sz w:val="24"/>
+                <w:lang w:val="nl-NL"/>
+              </w:rPr>
+            </w:pPr>
+          </w:p>
+        </w:tc>
+        <w:tc>
+          <w:tcPr>
+            <w:tcW w:w="6753" w:type="dxa"/>
+            <w:tcBorders>
+              <w:left w:val="single" w:sz="4" w:space="0" w:color="FFFFFF" w:themeColor="background1"/>
+              <w:right w:val="nil"/>
+            </w:tcBorders>
+          </w:tcPr>
+          <w:p>
+            <w:pPr>
+              <w:rPr>
+                <w:rFonts w:asciiTheme="majorHAnsi" w:hAnsiTheme="majorHAnsi"/>
+                <w:sz w:val="24"/>
+                <w:lang w:val="nl-NL"/>
+              </w:rPr>
+            </w:pPr>
+          </w:p>
+        </w:tc>
+      </w:tr>
+      <w:tr>
+        <w:tc>
+          <w:tcPr>
+            <w:tcW w:w="2263" w:type="dxa"/>
+            <w:tcBorders>
+              <w:left w:val="nil"/>
+              <w:right w:val="single" w:sz="4" w:space="0" w:color="FFFFFF" w:themeColor="background1"/>
+            </w:tcBorders>
+          </w:tcPr>
+          <w:p>
+            <w:pPr>
+              <w:rPr>
+                <w:rFonts w:asciiTheme="majorHAnsi" w:hAnsiTheme="majorHAnsi"/>
+                <w:b/>
+                <w:color w:val="0070C0"/>
+                <w:sz w:val="24"/>
+                <w:lang w:val="nl-NL"/>
+              </w:rPr>
+            </w:pPr>
+            <w:r>
+              <w:rPr>
+                <w:rFonts w:asciiTheme="majorHAnsi" w:hAnsiTheme="majorHAnsi"/>
+                <w:b/>
+                <w:color w:val="0070C0"/>
+                <w:sz w:val="24"/>
+                <w:lang w:val="nl-NL"/>
+              </w:rPr>
+              <w:t>Inschrijfprocedure</w:t>
+            </w:r>
+          </w:p>
+        </w:tc>
+        <w:tc>
+          <w:tcPr>
+            <w:tcW w:w="6753" w:type="dxa"/>
+            <w:tcBorders>
+              <w:left w:val="single" w:sz="4" w:space="0" w:color="FFFFFF" w:themeColor="background1"/>
+              <w:right w:val="nil"/>
+            </w:tcBorders>
+          </w:tcPr>
+          <w:p>
+            <w:pPr>
+              <w:rPr>
+                <w:rFonts w:asciiTheme="majorHAnsi" w:hAnsiTheme="majorHAnsi"/>
+                <w:sz w:val="24"/>
+                <w:lang w:val="nl-NL"/>
+              </w:rPr>
+            </w:pPr>
+            <w:r>
+              <w:rPr>
+                <w:rFonts w:asciiTheme="majorHAnsi" w:hAnsiTheme="majorHAnsi"/>
+                <w:sz w:val="24"/>
+                <w:lang w:val="nl-NL"/>
+              </w:rPr>
+              <w:t xml:space="preserve">Alles wat komt kijken bij het proces van inschrijven aan de NHL Hogeschool. </w:t>
+            </w:r>
+            <w:r>
+              <w:rPr>
+                <w:rFonts w:asciiTheme="majorHAnsi" w:hAnsiTheme="majorHAnsi"/>
+                <w:sz w:val="24"/>
+                <w:lang w:val="nl-NL"/>
+              </w:rPr>
+              <w:t>Hiermee wordt ook DUO, DigiD en het aanmelden voor een studentenreisproduct bedoeld.</w:t>
+            </w:r>
+          </w:p>
+        </w:tc>
+      </w:tr>
+      <w:tr>
+        <w:tc>
+          <w:tcPr>
+            <w:tcW w:w="2263" w:type="dxa"/>
+            <w:tcBorders>
+              <w:left w:val="nil"/>
+              <w:right w:val="single" w:sz="4" w:space="0" w:color="FFFFFF" w:themeColor="background1"/>
+            </w:tcBorders>
+          </w:tcPr>
+          <w:p>
+            <w:pPr>
+              <w:rPr>
+                <w:rFonts w:asciiTheme="majorHAnsi" w:hAnsiTheme="majorHAnsi"/>
+                <w:b/>
+                <w:color w:val="0070C0"/>
+                <w:sz w:val="24"/>
+                <w:lang w:val="nl-NL"/>
+              </w:rPr>
+            </w:pPr>
+          </w:p>
+        </w:tc>
+        <w:tc>
+          <w:tcPr>
+            <w:tcW w:w="6753" w:type="dxa"/>
+            <w:tcBorders>
+              <w:left w:val="single" w:sz="4" w:space="0" w:color="FFFFFF" w:themeColor="background1"/>
+              <w:right w:val="nil"/>
+            </w:tcBorders>
+          </w:tcPr>
+          <w:p>
+            <w:pPr>
+              <w:rPr>
+                <w:rFonts w:asciiTheme="majorHAnsi" w:hAnsiTheme="majorHAnsi"/>
+                <w:sz w:val="24"/>
+                <w:lang w:val="nl-NL"/>
+              </w:rPr>
+            </w:pPr>
+          </w:p>
+        </w:tc>
+      </w:tr>
+      <w:tr>
+        <w:tc>
+          <w:tcPr>
+            <w:tcW w:w="2263" w:type="dxa"/>
+            <w:tcBorders>
+              <w:left w:val="nil"/>
+              <w:right w:val="single" w:sz="4" w:space="0" w:color="FFFFFF" w:themeColor="background1"/>
+            </w:tcBorders>
+          </w:tcPr>
+          <w:p>
+            <w:pPr>
+              <w:rPr>
+                <w:rFonts w:asciiTheme="majorHAnsi" w:hAnsiTheme="majorHAnsi"/>
+                <w:b/>
+                <w:color w:val="0070C0"/>
+                <w:sz w:val="24"/>
+                <w:lang w:val="nl-NL"/>
+              </w:rPr>
+            </w:pPr>
+            <w:r>
+              <w:rPr>
+                <w:rFonts w:asciiTheme="majorHAnsi" w:hAnsiTheme="majorHAnsi"/>
+                <w:b/>
+                <w:color w:val="0070C0"/>
+                <w:sz w:val="24"/>
+                <w:lang w:val="nl-NL"/>
+              </w:rPr>
+              <w:t>Telegram</w:t>
+            </w:r>
+          </w:p>
+        </w:tc>
+        <w:tc>
+          <w:tcPr>
+            <w:tcW w:w="6753" w:type="dxa"/>
+            <w:tcBorders>
+              <w:left w:val="single" w:sz="4" w:space="0" w:color="FFFFFF" w:themeColor="background1"/>
+              <w:right w:val="nil"/>
+            </w:tcBorders>
+          </w:tcPr>
+          <w:p>
+            <w:pPr>
+              <w:rPr>
+                <w:rFonts w:asciiTheme="majorHAnsi" w:hAnsiTheme="majorHAnsi"/>
+                <w:sz w:val="24"/>
+                <w:lang w:val="nl-NL"/>
+              </w:rPr>
+            </w:pPr>
+            <w:r>
+              <w:rPr>
+                <w:rFonts w:asciiTheme="majorHAnsi" w:hAnsiTheme="majorHAnsi"/>
+                <w:sz w:val="24"/>
+                <w:lang w:val="nl-NL"/>
+              </w:rPr>
+              <w:t>Een berichtendienst tussen verschillende digitale platformen (</w:t>
+            </w:r>
+            <w:proofErr w:type="gramStart"/>
+            <w:r>
+              <w:rPr>
+                <w:rFonts w:asciiTheme="majorHAnsi" w:hAnsiTheme="majorHAnsi"/>
+                <w:sz w:val="24"/>
+                <w:lang w:val="nl-NL"/>
+              </w:rPr>
+              <w:t>PC</w:t>
+            </w:r>
+            <w:proofErr w:type="gramEnd"/>
+            <w:r>
+              <w:rPr>
+                <w:rFonts w:asciiTheme="majorHAnsi" w:hAnsiTheme="majorHAnsi"/>
+                <w:sz w:val="24"/>
+                <w:lang w:val="nl-NL"/>
+              </w:rPr>
+              <w:t>, tablet, smartphone) ter vervanging van sms’en beschikbaar voor zowel IOS (Apple producten) als Android.</w:t>
+            </w:r>
+          </w:p>
+        </w:tc>
+      </w:tr>
+      <w:tr>
+        <w:tc>
+          <w:tcPr>
+            <w:tcW w:w="2263" w:type="dxa"/>
+            <w:tcBorders>
+              <w:left w:val="nil"/>
+              <w:right w:val="single" w:sz="4" w:space="0" w:color="FFFFFF" w:themeColor="background1"/>
+            </w:tcBorders>
+          </w:tcPr>
+          <w:p>
+            <w:pPr>
+              <w:rPr>
+                <w:rFonts w:asciiTheme="majorHAnsi" w:hAnsiTheme="majorHAnsi"/>
+                <w:b/>
+                <w:color w:val="0070C0"/>
+                <w:sz w:val="24"/>
+                <w:lang w:val="nl-NL"/>
+              </w:rPr>
+            </w:pPr>
+          </w:p>
+        </w:tc>
+        <w:tc>
+          <w:tcPr>
+            <w:tcW w:w="6753" w:type="dxa"/>
+            <w:tcBorders>
+              <w:left w:val="single" w:sz="4" w:space="0" w:color="FFFFFF" w:themeColor="background1"/>
+              <w:right w:val="nil"/>
+            </w:tcBorders>
+          </w:tcPr>
+          <w:p>
+            <w:pPr>
+              <w:rPr>
+                <w:rFonts w:asciiTheme="majorHAnsi" w:hAnsiTheme="majorHAnsi"/>
+                <w:sz w:val="24"/>
+                <w:lang w:val="nl-NL"/>
+              </w:rPr>
+            </w:pPr>
+          </w:p>
+        </w:tc>
+      </w:tr>
+      <w:tr>
+        <w:tc>
+          <w:tcPr>
+            <w:tcW w:w="2263" w:type="dxa"/>
+            <w:tcBorders>
+              <w:left w:val="nil"/>
+              <w:bottom w:val="single" w:sz="4" w:space="0" w:color="auto"/>
+              <w:right w:val="single" w:sz="4" w:space="0" w:color="FFFFFF" w:themeColor="background1"/>
+            </w:tcBorders>
+          </w:tcPr>
+          <w:p>
+            <w:pPr>
+              <w:rPr>
+                <w:rFonts w:asciiTheme="majorHAnsi" w:hAnsiTheme="majorHAnsi"/>
+                <w:b/>
+                <w:color w:val="0070C0"/>
+                <w:sz w:val="24"/>
+                <w:lang w:val="nl-NL"/>
+              </w:rPr>
+            </w:pPr>
+            <w:r>
+              <w:rPr>
+                <w:rFonts w:asciiTheme="majorHAnsi" w:hAnsiTheme="majorHAnsi"/>
+                <w:b/>
+                <w:color w:val="0070C0"/>
+                <w:sz w:val="24"/>
+                <w:lang w:val="nl-NL"/>
+              </w:rPr>
+              <w:t>Bot</w:t>
+            </w:r>
+          </w:p>
+        </w:tc>
+        <w:tc>
+          <w:tcPr>
+            <w:tcW w:w="6753" w:type="dxa"/>
+            <w:tcBorders>
+              <w:left w:val="single" w:sz="4" w:space="0" w:color="FFFFFF" w:themeColor="background1"/>
+              <w:bottom w:val="single" w:sz="4" w:space="0" w:color="auto"/>
+              <w:right w:val="nil"/>
+            </w:tcBorders>
+          </w:tcPr>
+          <w:p>
+            <w:pPr>
+              <w:rPr>
+                <w:rFonts w:asciiTheme="majorHAnsi" w:hAnsiTheme="majorHAnsi"/>
+                <w:sz w:val="24"/>
+                <w:lang w:val="nl-NL"/>
+              </w:rPr>
+            </w:pPr>
+            <w:r>
+              <w:rPr>
+                <w:rFonts w:asciiTheme="majorHAnsi" w:hAnsiTheme="majorHAnsi"/>
+                <w:sz w:val="24"/>
+                <w:lang w:val="nl-NL"/>
+              </w:rPr>
+              <w:t>Een computerprogramma dat op een autonome manier taken kan uitvoeren die normaal door mensen uitgevoerd worden. In dit geval beantwoord deze bot de vragen in plaats van een werknemer van de NHL Hogeschool</w:t>
+            </w:r>
+          </w:p>
+        </w:tc>
+      </w:tr>
+      <w:tr>
+        <w:tc>
+          <w:tcPr>
+            <w:tcW w:w="2263" w:type="dxa"/>
+            <w:tcBorders>
+              <w:left w:val="nil"/>
+              <w:right w:val="nil"/>
+            </w:tcBorders>
+          </w:tcPr>
+          <w:p>
+            <w:pPr>
+              <w:rPr>
+                <w:rFonts w:asciiTheme="majorHAnsi" w:hAnsiTheme="majorHAnsi"/>
+                <w:color w:val="0070C0"/>
+                <w:sz w:val="24"/>
+                <w:lang w:val="nl-NL"/>
+              </w:rPr>
+            </w:pPr>
+          </w:p>
+        </w:tc>
+        <w:tc>
+          <w:tcPr>
+            <w:tcW w:w="6753" w:type="dxa"/>
+            <w:tcBorders>
+              <w:left w:val="nil"/>
+              <w:right w:val="nil"/>
+            </w:tcBorders>
+          </w:tcPr>
+          <w:p>
+            <w:pPr>
+              <w:rPr>
+                <w:rFonts w:asciiTheme="majorHAnsi" w:hAnsiTheme="majorHAnsi"/>
+                <w:color w:val="0070C0"/>
+                <w:sz w:val="24"/>
+                <w:lang w:val="nl-NL"/>
+              </w:rPr>
+            </w:pPr>
+          </w:p>
+        </w:tc>
+      </w:tr>
+    </w:tbl>
+    <w:p>
+      <w:pPr>
+        <w:rPr>
+          <w:rFonts w:asciiTheme="majorHAnsi" w:hAnsiTheme="majorHAnsi"/>
+          <w:color w:val="0070C0"/>
+          <w:sz w:val="24"/>
+          <w:lang w:val="nl-NL"/>
+        </w:rPr>
+      </w:pPr>
+    </w:p>
+    <w:p>
+      <w:pPr>
+        <w:jc w:val="center"/>
+        <w:rPr>
+          <w:rFonts w:asciiTheme="majorHAnsi" w:hAnsiTheme="majorHAnsi"/>
+          <w:color w:val="0070C0"/>
+          <w:sz w:val="24"/>
+          <w:lang w:val="nl-NL"/>
+        </w:rPr>
+      </w:pPr>
+    </w:p>
+    <w:p>
+      <w:pPr>
+        <w:rPr>
+          <w:rFonts w:asciiTheme="majorHAnsi" w:hAnsiTheme="majorHAnsi"/>
+          <w:b/>
+          <w:color w:val="0070C0"/>
+          <w:sz w:val="40"/>
+          <w:lang w:val="nl-NL"/>
+        </w:rPr>
+      </w:pPr>
+      <w:r>
+        <w:rPr>
+          <w:rFonts w:asciiTheme="majorHAnsi" w:hAnsiTheme="majorHAnsi"/>
+          <w:b/>
+          <w:color w:val="0070C0"/>
+          <w:sz w:val="40"/>
+          <w:lang w:val="nl-NL"/>
+        </w:rPr>
+        <w:br w:type="page"/>
+      </w:r>
+    </w:p>
+    <w:p>
+      <w:pPr>
+        <w:jc w:val="right"/>
+        <w:rPr>
+          <w:rFonts w:asciiTheme="majorHAnsi" w:hAnsiTheme="majorHAnsi"/>
+          <w:b/>
+          <w:sz w:val="40"/>
+          <w:lang w:val="nl-NL"/>
+        </w:rPr>
+      </w:pPr>
+      <w:r>
+        <w:rPr>
+          <w:rFonts w:asciiTheme="majorHAnsi" w:hAnsiTheme="majorHAnsi"/>
+          <w:b/>
+          <w:color w:val="0070C0"/>
+          <w:sz w:val="40"/>
+          <w:lang w:val="nl-NL"/>
+        </w:rPr>
         <w:lastRenderedPageBreak/>
         <w:t>INLEIDING</w:t>
       </w:r>
@@ -1872,7 +2580,7 @@
           <w:sz w:val="40"/>
           <w:lang w:val="nl-NL"/>
         </w:rPr>
-        <w:t>2</w:t>
+        <w:t>3</w:t>
       </w:r>
     </w:p>
     <w:p>
@@ -1889,7 +2597,15 @@
           <w:b/>
           <w:lang w:val="nl-NL"/>
         </w:rPr>
-        <w:t>2.1</w:t>
+        <w:t>3</w:t>
+      </w:r>
+      <w:r>
+        <w:rPr>
+          <w:rFonts w:asciiTheme="majorHAnsi" w:hAnsiTheme="majorHAnsi"/>
+          <w:b/>
+          <w:lang w:val="nl-NL"/>
+        </w:rPr>
+        <w:t>.1</w:t>
       </w:r>
       <w:r>
         <w:rPr>
@@ -1925,34 +2641,160 @@
           <w:szCs w:val="24"/>
           <w:lang w:val="nl-NL"/>
         </w:rPr>
-        <w:t xml:space="preserve">Elk jaar opnieuw zijn er leerlingen van de havo die hun diploma gehaald hebben of in hun examenjaar zitten en gaan uitzoeken welke opleiding ze willen gaan volgen en waar. Op het moment dat zij een opleiding gekozen hebben en besloten hebben op welke hogeschool ze de betreffende opleiding willen volgen moet er van alles geregeld worden om uiteindelijk in september of februari te kunnen starten aan de opleiding. Dit proces van inschrijven, aanvragen van studiefinanciering, toelatingstesten, regels en eisen, aanvragen studentenreisproduct </w:t>
-      </w:r>
-      <w:r>
-        <w:rPr>
-          <w:rFonts w:asciiTheme="majorHAnsi" w:hAnsiTheme="majorHAnsi"/>
-          <w:sz w:val="24"/>
-          <w:szCs w:val="24"/>
-          <w:lang w:val="nl-NL"/>
-        </w:rPr>
-        <w:t xml:space="preserve">et </w:t>
-      </w:r>
-      <w:r>
-        <w:rPr>
-          <w:rFonts w:asciiTheme="majorHAnsi" w:hAnsiTheme="majorHAnsi"/>
-          <w:sz w:val="24"/>
-          <w:szCs w:val="24"/>
-          <w:lang w:val="nl-NL"/>
-        </w:rPr>
-        <w:t xml:space="preserve">cetera </w:t>
-      </w:r>
-      <w:r>
-        <w:rPr>
-          <w:rFonts w:asciiTheme="majorHAnsi" w:hAnsiTheme="majorHAnsi"/>
-          <w:sz w:val="24"/>
-          <w:szCs w:val="24"/>
-          <w:lang w:val="nl-NL"/>
-        </w:rPr>
-        <w:t xml:space="preserve">is een ingewikkeld proces en roept vaak vragen op bij leerlingen of de ouders van deze leerlingen. </w:t>
+        <w:t xml:space="preserve">Elk jaar </w:t>
+      </w:r>
+      <w:r>
+        <w:rPr>
+          <w:rFonts w:asciiTheme="majorHAnsi" w:hAnsiTheme="majorHAnsi"/>
+          <w:sz w:val="24"/>
+          <w:szCs w:val="24"/>
+          <w:lang w:val="nl-NL"/>
+        </w:rPr>
+        <w:t>zijn e</w:t>
+      </w:r>
+      <w:r>
+        <w:rPr>
+          <w:rFonts w:asciiTheme="majorHAnsi" w:hAnsiTheme="majorHAnsi"/>
+          <w:sz w:val="24"/>
+          <w:szCs w:val="24"/>
+          <w:lang w:val="nl-NL"/>
+        </w:rPr>
+        <w:t>r leerlingen van de havo die het</w:t>
+      </w:r>
+      <w:r>
+        <w:rPr>
+          <w:rFonts w:asciiTheme="majorHAnsi" w:hAnsiTheme="majorHAnsi"/>
+          <w:sz w:val="24"/>
+          <w:szCs w:val="24"/>
+          <w:lang w:val="nl-NL"/>
+        </w:rPr>
+        <w:t xml:space="preserve"> </w:t>
+      </w:r>
+      <w:r>
+        <w:rPr>
+          <w:rFonts w:asciiTheme="majorHAnsi" w:hAnsiTheme="majorHAnsi"/>
+          <w:sz w:val="24"/>
+          <w:szCs w:val="24"/>
+          <w:lang w:val="nl-NL"/>
+        </w:rPr>
+        <w:t>diploma gehaald hebben of in het</w:t>
+      </w:r>
+      <w:r>
+        <w:rPr>
+          <w:rFonts w:asciiTheme="majorHAnsi" w:hAnsiTheme="majorHAnsi"/>
+          <w:sz w:val="24"/>
+          <w:szCs w:val="24"/>
+          <w:lang w:val="nl-NL"/>
+        </w:rPr>
+        <w:t xml:space="preserve"> examenjaar zitten en </w:t>
+      </w:r>
+      <w:r>
+        <w:rPr>
+          <w:rFonts w:asciiTheme="majorHAnsi" w:hAnsiTheme="majorHAnsi"/>
+          <w:sz w:val="24"/>
+          <w:szCs w:val="24"/>
+          <w:lang w:val="nl-NL"/>
+        </w:rPr>
+        <w:t>uitzoeken</w:t>
+      </w:r>
+      <w:r>
+        <w:rPr>
+          <w:rFonts w:asciiTheme="majorHAnsi" w:hAnsiTheme="majorHAnsi"/>
+          <w:sz w:val="24"/>
+          <w:szCs w:val="24"/>
+          <w:lang w:val="nl-NL"/>
+        </w:rPr>
+        <w:t xml:space="preserve"> welke opleiding ze willen </w:t>
+      </w:r>
+      <w:r>
+        <w:rPr>
+          <w:rFonts w:asciiTheme="majorHAnsi" w:hAnsiTheme="majorHAnsi"/>
+          <w:sz w:val="24"/>
+          <w:szCs w:val="24"/>
+          <w:lang w:val="nl-NL"/>
+        </w:rPr>
+        <w:t>volgen en waar. Op het moment dat zij een opleiding gekozen hebben en besloten hebben op welke hoges</w:t>
+      </w:r>
+      <w:r>
+        <w:rPr>
+          <w:rFonts w:asciiTheme="majorHAnsi" w:hAnsiTheme="majorHAnsi"/>
+          <w:sz w:val="24"/>
+          <w:szCs w:val="24"/>
+          <w:lang w:val="nl-NL"/>
+        </w:rPr>
+        <w:t xml:space="preserve">chool ze deze </w:t>
+      </w:r>
+      <w:r>
+        <w:rPr>
+          <w:rFonts w:asciiTheme="majorHAnsi" w:hAnsiTheme="majorHAnsi"/>
+          <w:sz w:val="24"/>
+          <w:szCs w:val="24"/>
+          <w:lang w:val="nl-NL"/>
+        </w:rPr>
+        <w:t xml:space="preserve">opleiding willen volgen moet </w:t>
+      </w:r>
+      <w:r>
+        <w:rPr>
+          <w:rFonts w:asciiTheme="majorHAnsi" w:hAnsiTheme="majorHAnsi"/>
+          <w:sz w:val="24"/>
+          <w:szCs w:val="24"/>
+          <w:lang w:val="nl-NL"/>
+        </w:rPr>
+        <w:t xml:space="preserve">er van alles geregeld worden om in september of februari te </w:t>
+      </w:r>
+      <w:r>
+        <w:rPr>
+          <w:rFonts w:asciiTheme="majorHAnsi" w:hAnsiTheme="majorHAnsi"/>
+          <w:sz w:val="24"/>
+          <w:szCs w:val="24"/>
+          <w:lang w:val="nl-NL"/>
+        </w:rPr>
+        <w:t>starten aan de opleiding. Het</w:t>
+      </w:r>
+      <w:r>
+        <w:rPr>
+          <w:rFonts w:asciiTheme="majorHAnsi" w:hAnsiTheme="majorHAnsi"/>
+          <w:sz w:val="24"/>
+          <w:szCs w:val="24"/>
+          <w:lang w:val="nl-NL"/>
+        </w:rPr>
+        <w:t xml:space="preserve"> proces van inschrijven, aanvragen van studiefinanciering, toelatingstesten, regels en eisen, aanvragen studentenreisproduct </w:t>
+      </w:r>
+      <w:r>
+        <w:rPr>
+          <w:rFonts w:asciiTheme="majorHAnsi" w:hAnsiTheme="majorHAnsi"/>
+          <w:sz w:val="24"/>
+          <w:szCs w:val="24"/>
+          <w:lang w:val="nl-NL"/>
+        </w:rPr>
+        <w:t xml:space="preserve">et cetera </w:t>
+      </w:r>
+      <w:r>
+        <w:rPr>
+          <w:rFonts w:asciiTheme="majorHAnsi" w:hAnsiTheme="majorHAnsi"/>
+          <w:sz w:val="24"/>
+          <w:szCs w:val="24"/>
+          <w:lang w:val="nl-NL"/>
+        </w:rPr>
+        <w:t>is een i</w:t>
+      </w:r>
+      <w:r>
+        <w:rPr>
+          <w:rFonts w:asciiTheme="majorHAnsi" w:hAnsiTheme="majorHAnsi"/>
+          <w:sz w:val="24"/>
+          <w:szCs w:val="24"/>
+          <w:lang w:val="nl-NL"/>
+        </w:rPr>
+        <w:t xml:space="preserve">ngewikkeld proces en roept </w:t>
+      </w:r>
+      <w:r>
+        <w:rPr>
+          <w:rFonts w:asciiTheme="majorHAnsi" w:hAnsiTheme="majorHAnsi"/>
+          <w:sz w:val="24"/>
+          <w:szCs w:val="24"/>
+          <w:lang w:val="nl-NL"/>
+        </w:rPr>
+        <w:t xml:space="preserve">vragen op bij leerlingen of de ouders van deze leerlingen. </w:t>
       </w:r>
     </w:p>
     <w:p>
@@ -1971,7 +2813,187 @@
           <w:szCs w:val="24"/>
           <w:lang w:val="nl-NL"/>
         </w:rPr>
-        <w:t xml:space="preserve">Omdat klantenservice voor vrijwel elke organisatie veel geld kost en deze service niet direct geld oplevert is het van groot belang voor een organisatie om deze kosten zoveel mogelijk te beperken en daarbij wel de klantenservice professioneel en klantvriendelijk te houden. De grootste kostenpost van klantenservice is daarbij het personeel. Om deze kostenpost te verkleinen is het voor de hand liggend om op het personeel te bezuinigen. Dit betekent dat er voor het personeel een alternatief zal moeten komen die de vragen van klanten kan beantwoorden om op deze manier toch klantenservice te kunnen bieden en de klantvriendelijkheid van de organisatie te kunnen behouden. Dit geldt ook voor een organisatie als de NHL Hogeschool. </w:t>
+        <w:t>Om</w:t>
+      </w:r>
+      <w:r>
+        <w:rPr>
+          <w:rFonts w:asciiTheme="majorHAnsi" w:hAnsiTheme="majorHAnsi"/>
+          <w:sz w:val="24"/>
+          <w:szCs w:val="24"/>
+          <w:lang w:val="nl-NL"/>
+        </w:rPr>
+        <w:t xml:space="preserve">dat klantenservice voor elke organisatie </w:t>
+      </w:r>
+      <w:r>
+        <w:rPr>
+          <w:rFonts w:asciiTheme="majorHAnsi" w:hAnsiTheme="majorHAnsi"/>
+          <w:sz w:val="24"/>
+          <w:szCs w:val="24"/>
+          <w:lang w:val="nl-NL"/>
+        </w:rPr>
+        <w:t>geld k</w:t>
+      </w:r>
+      <w:r>
+        <w:rPr>
+          <w:rFonts w:asciiTheme="majorHAnsi" w:hAnsiTheme="majorHAnsi"/>
+          <w:sz w:val="24"/>
+          <w:szCs w:val="24"/>
+          <w:lang w:val="nl-NL"/>
+        </w:rPr>
+        <w:t xml:space="preserve">ost en deze service geen </w:t>
+      </w:r>
+      <w:r>
+        <w:rPr>
+          <w:rFonts w:asciiTheme="majorHAnsi" w:hAnsiTheme="majorHAnsi"/>
+          <w:sz w:val="24"/>
+          <w:szCs w:val="24"/>
+          <w:lang w:val="nl-NL"/>
+        </w:rPr>
+        <w:t>geld oplevert is het</w:t>
+      </w:r>
+      <w:r>
+        <w:rPr>
+          <w:rFonts w:asciiTheme="majorHAnsi" w:hAnsiTheme="majorHAnsi"/>
+          <w:sz w:val="24"/>
+          <w:szCs w:val="24"/>
+          <w:lang w:val="nl-NL"/>
+        </w:rPr>
+        <w:t xml:space="preserve"> </w:t>
+      </w:r>
+      <w:r>
+        <w:rPr>
+          <w:rFonts w:asciiTheme="majorHAnsi" w:hAnsiTheme="majorHAnsi"/>
+          <w:sz w:val="24"/>
+          <w:szCs w:val="24"/>
+          <w:lang w:val="nl-NL"/>
+        </w:rPr>
+        <w:t xml:space="preserve">van groot belang </w:t>
+      </w:r>
+      <w:r>
+        <w:rPr>
+          <w:rFonts w:asciiTheme="majorHAnsi" w:hAnsiTheme="majorHAnsi"/>
+          <w:sz w:val="24"/>
+          <w:szCs w:val="24"/>
+          <w:lang w:val="nl-NL"/>
+        </w:rPr>
+        <w:t>om de</w:t>
+      </w:r>
+      <w:r>
+        <w:rPr>
+          <w:rFonts w:asciiTheme="majorHAnsi" w:hAnsiTheme="majorHAnsi"/>
+          <w:sz w:val="24"/>
+          <w:szCs w:val="24"/>
+          <w:lang w:val="nl-NL"/>
+        </w:rPr>
+        <w:t xml:space="preserve"> kosten</w:t>
+      </w:r>
+      <w:r>
+        <w:rPr>
+          <w:rFonts w:asciiTheme="majorHAnsi" w:hAnsiTheme="majorHAnsi"/>
+          <w:sz w:val="24"/>
+          <w:szCs w:val="24"/>
+          <w:lang w:val="nl-NL"/>
+        </w:rPr>
+        <w:t xml:space="preserve"> te beperken en </w:t>
+      </w:r>
+      <w:r>
+        <w:rPr>
+          <w:rFonts w:asciiTheme="majorHAnsi" w:hAnsiTheme="majorHAnsi"/>
+          <w:sz w:val="24"/>
+          <w:szCs w:val="24"/>
+          <w:lang w:val="nl-NL"/>
+        </w:rPr>
+        <w:t xml:space="preserve">de klantenservice professioneel en klantvriendelijk te houden. De grootste kostenpost van klantenservice is daarbij het personeel. Om deze kostenpost te verkleinen is het </w:t>
+      </w:r>
+      <w:r>
+        <w:rPr>
+          <w:rFonts w:asciiTheme="majorHAnsi" w:hAnsiTheme="majorHAnsi"/>
+          <w:sz w:val="24"/>
+          <w:szCs w:val="24"/>
+          <w:lang w:val="nl-NL"/>
+        </w:rPr>
+        <w:t>logisch</w:t>
+      </w:r>
+      <w:r>
+        <w:rPr>
+          <w:rFonts w:asciiTheme="majorHAnsi" w:hAnsiTheme="majorHAnsi"/>
+          <w:sz w:val="24"/>
+          <w:szCs w:val="24"/>
+          <w:lang w:val="nl-NL"/>
+        </w:rPr>
+        <w:t xml:space="preserve"> om op </w:t>
+      </w:r>
+      <w:r>
+        <w:rPr>
+          <w:rFonts w:asciiTheme="majorHAnsi" w:hAnsiTheme="majorHAnsi"/>
+          <w:sz w:val="24"/>
+          <w:szCs w:val="24"/>
+          <w:lang w:val="nl-NL"/>
+        </w:rPr>
+        <w:t>het personeel te bezuinigen. Dat</w:t>
+      </w:r>
+      <w:r>
+        <w:rPr>
+          <w:rFonts w:asciiTheme="majorHAnsi" w:hAnsiTheme="majorHAnsi"/>
+          <w:sz w:val="24"/>
+          <w:szCs w:val="24"/>
+          <w:lang w:val="nl-NL"/>
+        </w:rPr>
+        <w:t xml:space="preserve"> betekent dat er voor het personeel een alternatief </w:t>
+      </w:r>
+      <w:r>
+        <w:rPr>
+          <w:rFonts w:asciiTheme="majorHAnsi" w:hAnsiTheme="majorHAnsi"/>
+          <w:sz w:val="24"/>
+          <w:szCs w:val="24"/>
+          <w:lang w:val="nl-NL"/>
+        </w:rPr>
+        <w:t>moet</w:t>
+      </w:r>
+      <w:r>
+        <w:rPr>
+          <w:rFonts w:asciiTheme="majorHAnsi" w:hAnsiTheme="majorHAnsi"/>
+          <w:sz w:val="24"/>
+          <w:szCs w:val="24"/>
+          <w:lang w:val="nl-NL"/>
+        </w:rPr>
+        <w:t xml:space="preserve"> komen die de vragen van klanten </w:t>
+      </w:r>
+      <w:r>
+        <w:rPr>
+          <w:rFonts w:asciiTheme="majorHAnsi" w:hAnsiTheme="majorHAnsi"/>
+          <w:sz w:val="24"/>
+          <w:szCs w:val="24"/>
+          <w:lang w:val="nl-NL"/>
+        </w:rPr>
+        <w:t>beantwoord om</w:t>
+      </w:r>
+      <w:r>
+        <w:rPr>
+          <w:rFonts w:asciiTheme="majorHAnsi" w:hAnsiTheme="majorHAnsi"/>
+          <w:sz w:val="24"/>
+          <w:szCs w:val="24"/>
+          <w:lang w:val="nl-NL"/>
+        </w:rPr>
+        <w:t xml:space="preserve"> klantenservice te kunnen bieden en de klantvriendel</w:t>
+      </w:r>
+      <w:r>
+        <w:rPr>
+          <w:rFonts w:asciiTheme="majorHAnsi" w:hAnsiTheme="majorHAnsi"/>
+          <w:sz w:val="24"/>
+          <w:szCs w:val="24"/>
+          <w:lang w:val="nl-NL"/>
+        </w:rPr>
+        <w:t xml:space="preserve">ijkheid van de organisatie te </w:t>
+      </w:r>
+      <w:r>
+        <w:rPr>
+          <w:rFonts w:asciiTheme="majorHAnsi" w:hAnsiTheme="majorHAnsi"/>
+          <w:sz w:val="24"/>
+          <w:szCs w:val="24"/>
+          <w:lang w:val="nl-NL"/>
+        </w:rPr>
+        <w:t xml:space="preserve">behouden. Dit geldt ook voor een organisatie als de NHL Hogeschool. </w:t>
       </w:r>
     </w:p>
     <w:p>
@@ -1988,7 +3010,79 @@
           <w:szCs w:val="24"/>
           <w:lang w:val="nl-NL"/>
         </w:rPr>
-        <w:t>Als alternatief is daarom bedacht om het personeel van de klantenservice te vervangen door een NHL-Helpdeskbot. Deze bot is in staat om vragen van gebruikers te kunnen lezen en op die vraag een passend antwoord te geven. Op deze manier kunnen bijvoorbeeld leerlingen of ouders toch de informatie krijgen die ze willen zonder dat er personeel voor nodig is.</w:t>
+        <w:t>Als alternatief is daarom bedacht om het personeel van de klan</w:t>
+      </w:r>
+      <w:r>
+        <w:rPr>
+          <w:rFonts w:asciiTheme="majorHAnsi" w:hAnsiTheme="majorHAnsi"/>
+          <w:sz w:val="24"/>
+          <w:szCs w:val="24"/>
+          <w:lang w:val="nl-NL"/>
+        </w:rPr>
+        <w:t>tenservice te vervangen door de</w:t>
+      </w:r>
+      <w:r>
+        <w:rPr>
+          <w:rFonts w:asciiTheme="majorHAnsi" w:hAnsiTheme="majorHAnsi"/>
+          <w:sz w:val="24"/>
+          <w:szCs w:val="24"/>
+          <w:lang w:val="nl-NL"/>
+        </w:rPr>
+        <w:t xml:space="preserve"> NHL-Helpdeskbot. Deze bot is in staat om vragen van </w:t>
+      </w:r>
+      <w:r>
+        <w:rPr>
+          <w:rFonts w:asciiTheme="majorHAnsi" w:hAnsiTheme="majorHAnsi"/>
+          <w:sz w:val="24"/>
+          <w:szCs w:val="24"/>
+          <w:lang w:val="nl-NL"/>
+        </w:rPr>
+        <w:t xml:space="preserve">gebruikers te lezen en op die vragen </w:t>
+      </w:r>
+      <w:r>
+        <w:rPr>
+          <w:rFonts w:asciiTheme="majorHAnsi" w:hAnsiTheme="majorHAnsi"/>
+          <w:sz w:val="24"/>
+          <w:szCs w:val="24"/>
+          <w:lang w:val="nl-NL"/>
+        </w:rPr>
+        <w:t xml:space="preserve">passend antwoord te geven. Op </w:t>
+      </w:r>
+      <w:r>
+        <w:rPr>
+          <w:rFonts w:asciiTheme="majorHAnsi" w:hAnsiTheme="majorHAnsi"/>
+          <w:sz w:val="24"/>
+          <w:szCs w:val="24"/>
+          <w:lang w:val="nl-NL"/>
+        </w:rPr>
+        <w:t xml:space="preserve">deze manier kunnen leerlingen of ouders </w:t>
+      </w:r>
+      <w:r>
+        <w:rPr>
+          <w:rFonts w:asciiTheme="majorHAnsi" w:hAnsiTheme="majorHAnsi"/>
+          <w:sz w:val="24"/>
+          <w:szCs w:val="24"/>
+          <w:lang w:val="nl-NL"/>
+        </w:rPr>
+        <w:t>de informatie krijgen die ze will</w:t>
+      </w:r>
+      <w:r>
+        <w:rPr>
+          <w:rFonts w:asciiTheme="majorHAnsi" w:hAnsiTheme="majorHAnsi"/>
+          <w:sz w:val="24"/>
+          <w:szCs w:val="24"/>
+          <w:lang w:val="nl-NL"/>
+        </w:rPr>
+        <w:t xml:space="preserve">en zonder dat er personeel </w:t>
+      </w:r>
+      <w:r>
+        <w:rPr>
+          <w:rFonts w:asciiTheme="majorHAnsi" w:hAnsiTheme="majorHAnsi"/>
+          <w:sz w:val="24"/>
+          <w:szCs w:val="24"/>
+          <w:lang w:val="nl-NL"/>
+        </w:rPr>
+        <w:t>nodig is.</w:t>
       </w:r>
     </w:p>
     <w:p>
@@ -2015,7 +3109,15 @@
           <w:b/>
           <w:lang w:val="nl-NL"/>
         </w:rPr>
-        <w:t>2.2</w:t>
+        <w:t>3</w:t>
+      </w:r>
+      <w:r>
+        <w:rPr>
+          <w:rFonts w:asciiTheme="majorHAnsi" w:hAnsiTheme="majorHAnsi"/>
+          <w:b/>
+          <w:lang w:val="nl-NL"/>
+        </w:rPr>
+        <w:t>.2</w:t>
       </w:r>
       <w:r>
         <w:rPr>
@@ -2053,7 +3155,17 @@
           <w:szCs w:val="24"/>
           <w:lang w:val="nl-NL"/>
         </w:rPr>
-        <w:t>2.2.1</w:t>
+        <w:t>3</w:t>
+      </w:r>
+      <w:r>
+        <w:rPr>
+          <w:rFonts w:asciiTheme="majorHAnsi" w:hAnsiTheme="majorHAnsi"/>
+          <w:b/>
+          <w:sz w:val="24"/>
+          <w:szCs w:val="24"/>
+          <w:lang w:val="nl-NL"/>
+        </w:rPr>
+        <w:t>.2.1</w:t>
       </w:r>
       <w:r>
         <w:rPr>
@@ -2092,25 +3204,7 @@
           <w:szCs w:val="24"/>
           <w:lang w:val="nl-NL"/>
         </w:rPr>
-        <w:t>Het programmeren van een NHL-Helpdeskbot i</w:t>
-      </w:r>
-      <w:r>
-        <w:rPr>
-          <w:rFonts w:asciiTheme="majorHAnsi" w:hAnsiTheme="majorHAnsi"/>
-          <w:sz w:val="24"/>
-          <w:szCs w:val="24"/>
-          <w:lang w:val="nl-NL"/>
-        </w:rPr>
-        <w:t xml:space="preserve">n Telegram die gestelde vragen </w:t>
-      </w:r>
-      <w:r>
-        <w:rPr>
-          <w:rFonts w:asciiTheme="majorHAnsi" w:hAnsiTheme="majorHAnsi"/>
-          <w:sz w:val="24"/>
-          <w:szCs w:val="24"/>
-          <w:lang w:val="nl-NL"/>
-        </w:rPr>
-        <w:t xml:space="preserve">over de </w:t>
+        <w:t xml:space="preserve">Het programmeren van een NHL-Helpdeskbot in Telegram die gestelde vragen over de </w:t>
       </w:r>
       <w:r>
         <w:rPr>
@@ -2128,25 +3222,7 @@
           <w:szCs w:val="24"/>
           <w:lang w:val="nl-NL"/>
         </w:rPr>
-        <w:t xml:space="preserve"> de NHL</w:t>
-      </w:r>
-      <w:r>
-        <w:rPr>
-          <w:rFonts w:asciiTheme="majorHAnsi" w:hAnsiTheme="majorHAnsi"/>
-          <w:sz w:val="24"/>
-          <w:szCs w:val="24"/>
-          <w:lang w:val="nl-NL"/>
-        </w:rPr>
-        <w:t xml:space="preserve"> van leerlingen</w:t>
-      </w:r>
-      <w:r>
-        <w:rPr>
-          <w:rFonts w:asciiTheme="majorHAnsi" w:hAnsiTheme="majorHAnsi"/>
-          <w:sz w:val="24"/>
-          <w:szCs w:val="24"/>
-          <w:lang w:val="nl-NL"/>
-        </w:rPr>
-        <w:t xml:space="preserve"> en/of ouders</w:t>
+        <w:t xml:space="preserve"> de NHL van leerlingen en/of ouders</w:t>
       </w:r>
       <w:r>
         <w:rPr>
@@ -2194,7 +3270,17 @@
           <w:szCs w:val="24"/>
           <w:lang w:val="nl-NL"/>
         </w:rPr>
-        <w:t>2.2.2</w:t>
+        <w:t>3</w:t>
+      </w:r>
+      <w:r>
+        <w:rPr>
+          <w:rFonts w:asciiTheme="majorHAnsi" w:hAnsiTheme="majorHAnsi"/>
+          <w:b/>
+          <w:sz w:val="24"/>
+          <w:szCs w:val="24"/>
+          <w:lang w:val="nl-NL"/>
+        </w:rPr>
+        <w:t>.2.2</w:t>
       </w:r>
       <w:r>
         <w:rPr>
@@ -2237,15 +3323,55 @@
           <w:sz w:val="24"/>
           <w:szCs w:val="24"/>
         </w:rPr>
-        <w:t>Het verlagen van de kosten klantenservice van NHL Hogeschool</w:t>
-      </w:r>
-      <w:r>
-        <w:rPr>
-          <w:rFonts w:asciiTheme="majorHAnsi" w:hAnsiTheme="majorHAnsi"/>
-          <w:sz w:val="24"/>
-          <w:szCs w:val="24"/>
-        </w:rPr>
-        <w:t>. Daaronder vallen receptie, bureau inschrijving en studentenloket.</w:t>
+        <w:t xml:space="preserve">Het verlagen van de </w:t>
+      </w:r>
+      <w:r>
+        <w:rPr>
+          <w:rFonts w:asciiTheme="majorHAnsi" w:hAnsiTheme="majorHAnsi"/>
+          <w:sz w:val="24"/>
+          <w:szCs w:val="24"/>
+        </w:rPr>
+        <w:t>klantenservice kosten</w:t>
+      </w:r>
+      <w:r>
+        <w:rPr>
+          <w:rFonts w:asciiTheme="majorHAnsi" w:hAnsiTheme="majorHAnsi"/>
+          <w:sz w:val="24"/>
+          <w:szCs w:val="24"/>
+        </w:rPr>
+        <w:t xml:space="preserve"> van </w:t>
+      </w:r>
+      <w:r>
+        <w:rPr>
+          <w:rFonts w:asciiTheme="majorHAnsi" w:hAnsiTheme="majorHAnsi"/>
+          <w:sz w:val="24"/>
+          <w:szCs w:val="24"/>
+        </w:rPr>
+        <w:t xml:space="preserve">de </w:t>
+      </w:r>
+      <w:r>
+        <w:rPr>
+          <w:rFonts w:asciiTheme="majorHAnsi" w:hAnsiTheme="majorHAnsi"/>
+          <w:sz w:val="24"/>
+          <w:szCs w:val="24"/>
+        </w:rPr>
+        <w:t>NHL Hogeschool</w:t>
+      </w:r>
+      <w:r>
+        <w:rPr>
+          <w:rFonts w:asciiTheme="majorHAnsi" w:hAnsiTheme="majorHAnsi"/>
+          <w:sz w:val="24"/>
+          <w:szCs w:val="24"/>
+        </w:rPr>
+        <w:t>. Daaronder valt</w:t>
+      </w:r>
+      <w:r>
+        <w:rPr>
+          <w:rFonts w:asciiTheme="majorHAnsi" w:hAnsiTheme="majorHAnsi"/>
+          <w:sz w:val="24"/>
+          <w:szCs w:val="24"/>
+        </w:rPr>
+        <w:t xml:space="preserve"> receptie, bureau inschrijving en studentenloket.</w:t>
       </w:r>
     </w:p>
     <w:p>
@@ -2269,7 +3395,31 @@
           <w:sz w:val="24"/>
           <w:szCs w:val="24"/>
         </w:rPr>
-        <w:t>1 plek creëren waar alle vragen gesteld kunnen worden met betrekking tot de gehele inschrijvingsprocedure om student te kunnen worden bij NHL Hogeschool.</w:t>
+        <w:t xml:space="preserve">1 plek creëren waar vragen gesteld </w:t>
+      </w:r>
+      <w:r>
+        <w:rPr>
+          <w:rFonts w:asciiTheme="majorHAnsi" w:hAnsiTheme="majorHAnsi"/>
+          <w:sz w:val="24"/>
+          <w:szCs w:val="24"/>
+        </w:rPr>
+        <w:t>worden met betrekking tot de gehele inschrijving</w:t>
+      </w:r>
+      <w:r>
+        <w:rPr>
+          <w:rFonts w:asciiTheme="majorHAnsi" w:hAnsiTheme="majorHAnsi"/>
+          <w:sz w:val="24"/>
+          <w:szCs w:val="24"/>
+        </w:rPr>
+        <w:t xml:space="preserve">sprocedure om student te </w:t>
+      </w:r>
+      <w:r>
+        <w:rPr>
+          <w:rFonts w:asciiTheme="majorHAnsi" w:hAnsiTheme="majorHAnsi"/>
+          <w:sz w:val="24"/>
+          <w:szCs w:val="24"/>
+        </w:rPr>
+        <w:t>worden bij NHL Hogeschool.</w:t>
       </w:r>
     </w:p>
     <w:p>
@@ -2292,7 +3442,23 @@
           <w:sz w:val="24"/>
           <w:szCs w:val="24"/>
         </w:rPr>
-        <w:t>Een correct werkende NHL-Helpdeskbot die zowel op pc, tablet als smartphone functioneert.</w:t>
+        <w:t>Een correct wer</w:t>
+      </w:r>
+      <w:r>
+        <w:rPr>
+          <w:rFonts w:asciiTheme="majorHAnsi" w:hAnsiTheme="majorHAnsi"/>
+          <w:sz w:val="24"/>
+          <w:szCs w:val="24"/>
+        </w:rPr>
+        <w:t xml:space="preserve">kende NHL-Helpdeskbot die </w:t>
+      </w:r>
+      <w:r>
+        <w:rPr>
+          <w:rFonts w:asciiTheme="majorHAnsi" w:hAnsiTheme="majorHAnsi"/>
+          <w:sz w:val="24"/>
+          <w:szCs w:val="24"/>
+        </w:rPr>
+        <w:t>op pc, tablet als smartphone functioneert.</w:t>
       </w:r>
     </w:p>
     <w:p>
@@ -2318,29 +3484,56 @@
           <w:b/>
           <w:lang w:val="nl-NL"/>
         </w:rPr>
-        <w:lastRenderedPageBreak/>
-        <w:t>2.3</w:t>
-      </w:r>
-      <w:r>
-        <w:rPr>
-          <w:rFonts w:asciiTheme="majorHAnsi" w:hAnsiTheme="majorHAnsi"/>
-          <w:b/>
-          <w:lang w:val="nl-NL"/>
-        </w:rPr>
-        <w:tab/>
-      </w:r>
-      <w:r>
-        <w:rPr>
-          <w:rFonts w:asciiTheme="majorHAnsi" w:hAnsiTheme="majorHAnsi"/>
-          <w:b/>
-          <w:color w:val="0070C0"/>
-          <w:lang w:val="nl-NL"/>
-        </w:rPr>
-        <w:t>Vraagstelling</w:t>
+        <w:br w:type="page"/>
       </w:r>
     </w:p>
     <w:p>
       <w:pPr>
+        <w:rPr>
+          <w:rFonts w:asciiTheme="majorHAnsi" w:hAnsiTheme="majorHAnsi"/>
+          <w:b/>
+          <w:lang w:val="nl-NL"/>
+        </w:rPr>
+      </w:pPr>
+      <w:bookmarkStart w:id="0" w:name="_GoBack"/>
+      <w:bookmarkEnd w:id="0"/>
+      <w:r>
+        <w:rPr>
+          <w:rFonts w:asciiTheme="majorHAnsi" w:hAnsiTheme="majorHAnsi"/>
+          <w:b/>
+          <w:lang w:val="nl-NL"/>
+        </w:rPr>
+        <w:lastRenderedPageBreak/>
+        <w:t>3</w:t>
+      </w:r>
+      <w:r>
+        <w:rPr>
+          <w:rFonts w:asciiTheme="majorHAnsi" w:hAnsiTheme="majorHAnsi"/>
+          <w:b/>
+          <w:lang w:val="nl-NL"/>
+        </w:rPr>
+        <w:t>.3</w:t>
+      </w:r>
+      <w:r>
+        <w:rPr>
+          <w:rFonts w:asciiTheme="majorHAnsi" w:hAnsiTheme="majorHAnsi"/>
+          <w:b/>
+          <w:lang w:val="nl-NL"/>
+        </w:rPr>
+        <w:tab/>
+      </w:r>
+      <w:r>
+        <w:rPr>
+          <w:rFonts w:asciiTheme="majorHAnsi" w:hAnsiTheme="majorHAnsi"/>
+          <w:b/>
+          <w:color w:val="0070C0"/>
+          <w:lang w:val="nl-NL"/>
+        </w:rPr>
+        <w:t>Vraagstelling</w:t>
+      </w:r>
+    </w:p>
+    <w:p>
+      <w:pPr>
         <w:spacing w:after="200" w:line="276" w:lineRule="auto"/>
         <w:jc w:val="both"/>
         <w:rPr>
@@ -2358,7 +3551,17 @@
           <w:szCs w:val="24"/>
           <w:lang w:val="nl-NL"/>
         </w:rPr>
-        <w:t>2.3.1</w:t>
+        <w:t>3</w:t>
+      </w:r>
+      <w:r>
+        <w:rPr>
+          <w:rFonts w:asciiTheme="majorHAnsi" w:eastAsia="Times New Roman" w:hAnsiTheme="majorHAnsi" w:cs="Times New Roman"/>
+          <w:b/>
+          <w:sz w:val="24"/>
+          <w:szCs w:val="24"/>
+          <w:lang w:val="nl-NL"/>
+        </w:rPr>
+        <w:t>.3.1</w:t>
       </w:r>
       <w:r>
         <w:rPr>
@@ -2388,7 +3591,7 @@
           <w:szCs w:val="24"/>
           <w:lang w:val="nl-NL"/>
         </w:rPr>
-        <w:t xml:space="preserve">In hoeverre kan de NHL-Helpdeskbot de vragen die gaan over de </w:t>
+        <w:t>In hoeverre kan de NHL-Helpdeskbot de vragen die gaan over de gehele inschrijvingsprocedure aan de NHL</w:t>
       </w:r>
       <w:r>
         <w:rPr>
@@ -2397,25 +3600,25 @@
           <w:szCs w:val="24"/>
           <w:lang w:val="nl-NL"/>
         </w:rPr>
-        <w:t xml:space="preserve">gehele inschrijvingsprocedure aan de NHL </w:t>
-      </w:r>
-      <w:r>
-        <w:rPr>
-          <w:rFonts w:asciiTheme="majorHAnsi" w:hAnsiTheme="majorHAnsi"/>
-          <w:sz w:val="24"/>
-          <w:szCs w:val="24"/>
-          <w:lang w:val="nl-NL"/>
-        </w:rPr>
-        <w:t>van leerlingen en/of ouders/verzorgers automatisch en passend beantwoord</w:t>
-      </w:r>
-      <w:r>
-        <w:rPr>
-          <w:rFonts w:asciiTheme="majorHAnsi" w:hAnsiTheme="majorHAnsi"/>
-          <w:sz w:val="24"/>
-          <w:szCs w:val="24"/>
-          <w:lang w:val="nl-NL"/>
-        </w:rPr>
-        <w:t>en?</w:t>
+        <w:t xml:space="preserve"> Hogeschool</w:t>
+      </w:r>
+      <w:r>
+        <w:rPr>
+          <w:rFonts w:asciiTheme="majorHAnsi" w:eastAsia="Times New Roman" w:hAnsiTheme="majorHAnsi" w:cs="Times New Roman"/>
+          <w:sz w:val="24"/>
+          <w:szCs w:val="24"/>
+          <w:lang w:val="nl-NL"/>
+        </w:rPr>
+        <w:t xml:space="preserve"> </w:t>
+      </w:r>
+      <w:r>
+        <w:rPr>
+          <w:rFonts w:asciiTheme="majorHAnsi" w:hAnsiTheme="majorHAnsi"/>
+          <w:sz w:val="24"/>
+          <w:szCs w:val="24"/>
+          <w:lang w:val="nl-NL"/>
+        </w:rPr>
+        <w:t>van leerlingen en/of ouders/verzorgers automatisch en passend beantwoorden?</w:t>
       </w:r>
     </w:p>
     <w:p>
@@ -2437,24 +3640,26 @@
           <w:szCs w:val="24"/>
           <w:lang w:val="nl-NL"/>
         </w:rPr>
-        <w:t>2.3.2</w:t>
+        <w:t>3</w:t>
       </w:r>
       <w:r>
         <w:rPr>
           <w:rFonts w:asciiTheme="majorHAnsi" w:eastAsia="Times New Roman" w:hAnsiTheme="majorHAnsi" w:cs="Times New Roman"/>
+          <w:b/>
+          <w:sz w:val="24"/>
+          <w:szCs w:val="24"/>
+          <w:lang w:val="nl-NL"/>
+        </w:rPr>
+        <w:t>.3.2</w:t>
+      </w:r>
+      <w:r>
+        <w:rPr>
+          <w:rFonts w:asciiTheme="majorHAnsi" w:eastAsia="Times New Roman" w:hAnsiTheme="majorHAnsi" w:cs="Times New Roman"/>
           <w:sz w:val="24"/>
           <w:szCs w:val="24"/>
           <w:lang w:val="nl-NL"/>
         </w:rPr>
         <w:tab/>
-      </w:r>
-      <w:r>
-        <w:rPr>
-          <w:rFonts w:asciiTheme="majorHAnsi" w:eastAsia="Times New Roman" w:hAnsiTheme="majorHAnsi" w:cs="Times New Roman"/>
-          <w:sz w:val="24"/>
-          <w:szCs w:val="24"/>
-          <w:lang w:val="nl-NL"/>
-        </w:rPr>
         <w:t>Deelvragen:</w:t>
       </w:r>
     </w:p>
@@ -2516,7 +3721,25 @@
           <w:szCs w:val="24"/>
           <w:lang w:val="nl-NL"/>
         </w:rPr>
-        <w:t xml:space="preserve"> Wat zijn mogelijke antwoorden die zouden passen bij de vragen van leerlingen over de </w:t>
+        <w:t xml:space="preserve"> Wat zijn </w:t>
+      </w:r>
+      <w:r>
+        <w:rPr>
+          <w:rFonts w:asciiTheme="majorHAnsi" w:eastAsia="Times New Roman" w:hAnsiTheme="majorHAnsi" w:cs="Times New Roman"/>
+          <w:sz w:val="24"/>
+          <w:szCs w:val="24"/>
+          <w:lang w:val="nl-NL"/>
+        </w:rPr>
+        <w:t xml:space="preserve">mogelijke antwoorden die </w:t>
+      </w:r>
+      <w:r>
+        <w:rPr>
+          <w:rFonts w:asciiTheme="majorHAnsi" w:eastAsia="Times New Roman" w:hAnsiTheme="majorHAnsi" w:cs="Times New Roman"/>
+          <w:sz w:val="24"/>
+          <w:szCs w:val="24"/>
+          <w:lang w:val="nl-NL"/>
+        </w:rPr>
+        <w:t xml:space="preserve">passen bij de vragen van leerlingen over de </w:t>
       </w:r>
       <w:r>
         <w:rPr>
@@ -2656,7 +3879,15 @@
           <w:b/>
           <w:lang w:val="nl-NL"/>
         </w:rPr>
-        <w:t>2.4</w:t>
+        <w:t>3</w:t>
+      </w:r>
+      <w:r>
+        <w:rPr>
+          <w:rFonts w:asciiTheme="majorHAnsi" w:hAnsiTheme="majorHAnsi"/>
+          <w:b/>
+          <w:lang w:val="nl-NL"/>
+        </w:rPr>
+        <w:t>.4</w:t>
       </w:r>
       <w:r>
         <w:rPr>
@@ -2693,27 +3924,70 @@
           <w:szCs w:val="24"/>
           <w:lang w:val="nl-NL"/>
         </w:rPr>
-        <w:t xml:space="preserve">Dit onderzoek wordt uitgevoerd op basis van kwalitatief praktijkgericht onderzoek. Er is contact gelegd met het studentenloket van de NHL Hogeschool en hieruit zal een interview voortvloeien. Naast deze informatie worden er ook bronnen gezocht </w:t>
-      </w:r>
-      <w:r>
-        <w:rPr>
-          <w:rFonts w:asciiTheme="majorHAnsi" w:hAnsiTheme="majorHAnsi"/>
-          <w:sz w:val="24"/>
-          <w:szCs w:val="24"/>
-          <w:lang w:val="nl-NL"/>
-        </w:rPr>
-        <w:t>op het internet. Dit alles wordt samengevoegd en geïmplementeerd in de software van de NHL-Helpd</w:t>
-      </w:r>
-      <w:bookmarkStart w:id="0" w:name="_GoBack"/>
-      <w:bookmarkEnd w:id="0"/>
-      <w:r>
-        <w:rPr>
-          <w:rFonts w:asciiTheme="majorHAnsi" w:hAnsiTheme="majorHAnsi"/>
-          <w:sz w:val="24"/>
-          <w:szCs w:val="24"/>
-          <w:lang w:val="nl-NL"/>
-        </w:rPr>
-        <w:t>eskbot.</w:t>
+        <w:t xml:space="preserve">Dit onderzoek wordt uitgevoerd op basis van kwalitatief praktijkgericht onderzoek. Er is contact gelegd met het studentenloket van </w:t>
+      </w:r>
+      <w:r>
+        <w:rPr>
+          <w:rFonts w:asciiTheme="majorHAnsi" w:hAnsiTheme="majorHAnsi"/>
+          <w:sz w:val="24"/>
+          <w:szCs w:val="24"/>
+          <w:lang w:val="nl-NL"/>
+        </w:rPr>
+        <w:t>de NHL Hogeschool en hieruit wordt</w:t>
+      </w:r>
+      <w:r>
+        <w:rPr>
+          <w:rFonts w:asciiTheme="majorHAnsi" w:hAnsiTheme="majorHAnsi"/>
+          <w:sz w:val="24"/>
+          <w:szCs w:val="24"/>
+          <w:lang w:val="nl-NL"/>
+        </w:rPr>
+        <w:t xml:space="preserve"> een interview </w:t>
+      </w:r>
+      <w:r>
+        <w:rPr>
+          <w:rFonts w:asciiTheme="majorHAnsi" w:hAnsiTheme="majorHAnsi"/>
+          <w:sz w:val="24"/>
+          <w:szCs w:val="24"/>
+          <w:lang w:val="nl-NL"/>
+        </w:rPr>
+        <w:t>afgenomen</w:t>
+      </w:r>
+      <w:r>
+        <w:rPr>
+          <w:rFonts w:asciiTheme="majorHAnsi" w:hAnsiTheme="majorHAnsi"/>
+          <w:sz w:val="24"/>
+          <w:szCs w:val="24"/>
+          <w:lang w:val="nl-NL"/>
+        </w:rPr>
+        <w:t xml:space="preserve">. Naast deze informatie worden er ook bronnen gezocht </w:t>
+      </w:r>
+      <w:r>
+        <w:rPr>
+          <w:rFonts w:asciiTheme="majorHAnsi" w:hAnsiTheme="majorHAnsi"/>
+          <w:sz w:val="24"/>
+          <w:szCs w:val="24"/>
+          <w:lang w:val="nl-NL"/>
+        </w:rPr>
+        <w:t>op het inter</w:t>
+      </w:r>
+      <w:r>
+        <w:rPr>
+          <w:rFonts w:asciiTheme="majorHAnsi" w:hAnsiTheme="majorHAnsi"/>
+          <w:sz w:val="24"/>
+          <w:szCs w:val="24"/>
+          <w:lang w:val="nl-NL"/>
+        </w:rPr>
+        <w:t>net. Dit</w:t>
+      </w:r>
+      <w:r>
+        <w:rPr>
+          <w:rFonts w:asciiTheme="majorHAnsi" w:hAnsiTheme="majorHAnsi"/>
+          <w:sz w:val="24"/>
+          <w:szCs w:val="24"/>
+          <w:lang w:val="nl-NL"/>
+        </w:rPr>
+        <w:t xml:space="preserve"> wordt samengevoegd en geïmplementeerd in de software van de NHL-Helpdeskbot.</w:t>
       </w:r>
     </w:p>
     <w:p>
@@ -2730,7 +4004,15 @@
           <w:b/>
           <w:lang w:val="nl-NL"/>
         </w:rPr>
-        <w:t>2.5</w:t>
+        <w:t>3</w:t>
+      </w:r>
+      <w:r>
+        <w:rPr>
+          <w:rFonts w:asciiTheme="majorHAnsi" w:hAnsiTheme="majorHAnsi"/>
+          <w:b/>
+          <w:lang w:val="nl-NL"/>
+        </w:rPr>
+        <w:t>.5</w:t>
       </w:r>
       <w:r>
         <w:rPr>
@@ -2767,7 +4049,196 @@
           <w:szCs w:val="24"/>
           <w:lang w:val="nl-NL"/>
         </w:rPr>
-        <w:t>De opbouw van dit rapport zal er als volgt uit. In hoofdstuk 1 is de inhoudsopgave uitgewerkt. In hoofdstuk 2 wordt het rapport ingeleid en wordt het probleem de vraagstelling en de doelen van dit onderzoek verklaard. In hoofdstuk 3 wordt beschreven waar leerlingen tegen aan lopen bij de inschrijfprocedure aan de NHL Hogeschool. In hoofdstuk 4 worden alle gevonden antwoorden op mogelijke vragen van leerlingen weergegeven. In hoofdstuk 5 wordt er beschreven wat er moet gebeuren als de NHL-Helpdeskbot geen antwoord weet op de vraag van een leerling of ouder/verzorger. In hoofdstuk 6 wordt het financiële voordeel beschreven van de NHL-Helpdeskbot ten opzichte van het personeel. In hoofdstuk 7 wordt het rapport afgerond en worden de conclusies beschreven die antwoord geeft op de hoofdvraag. In hoofdstuk 8 worden de aanbevelingen geschreven die de NHL Hogeschool zou kunnen toepassen op basis van dit onderzoek.</w:t>
+        <w:t xml:space="preserve">De opbouw van dit rapport </w:t>
+      </w:r>
+      <w:r>
+        <w:rPr>
+          <w:rFonts w:asciiTheme="majorHAnsi" w:hAnsiTheme="majorHAnsi"/>
+          <w:sz w:val="24"/>
+          <w:szCs w:val="24"/>
+          <w:lang w:val="nl-NL"/>
+        </w:rPr>
+        <w:t>ziet er als volgt uit</w:t>
+      </w:r>
+      <w:r>
+        <w:rPr>
+          <w:rFonts w:asciiTheme="majorHAnsi" w:hAnsiTheme="majorHAnsi"/>
+          <w:sz w:val="24"/>
+          <w:szCs w:val="24"/>
+          <w:lang w:val="nl-NL"/>
+        </w:rPr>
+        <w:t xml:space="preserve">. In hoofdstuk 1 is de inhoudsopgave uitgewerkt. In hoofdstuk 2 </w:t>
+      </w:r>
+      <w:r>
+        <w:rPr>
+          <w:rFonts w:asciiTheme="majorHAnsi" w:hAnsiTheme="majorHAnsi"/>
+          <w:sz w:val="24"/>
+          <w:szCs w:val="24"/>
+          <w:lang w:val="nl-NL"/>
+        </w:rPr>
+        <w:t xml:space="preserve">worden onduidelijk begrippen verklaard. In hoofdstuk 3 </w:t>
+      </w:r>
+      <w:r>
+        <w:rPr>
+          <w:rFonts w:asciiTheme="majorHAnsi" w:hAnsiTheme="majorHAnsi"/>
+          <w:sz w:val="24"/>
+          <w:szCs w:val="24"/>
+          <w:lang w:val="nl-NL"/>
+        </w:rPr>
+        <w:t>wordt het rapport ingeleid en wordt het probleem de vraagstelling en de doelen van dit ond</w:t>
+      </w:r>
+      <w:r>
+        <w:rPr>
+          <w:rFonts w:asciiTheme="majorHAnsi" w:hAnsiTheme="majorHAnsi"/>
+          <w:sz w:val="24"/>
+          <w:szCs w:val="24"/>
+          <w:lang w:val="nl-NL"/>
+        </w:rPr>
+        <w:t>erzoek verklaard. In hoofdstuk 4</w:t>
+      </w:r>
+      <w:r>
+        <w:rPr>
+          <w:rFonts w:asciiTheme="majorHAnsi" w:hAnsiTheme="majorHAnsi"/>
+          <w:sz w:val="24"/>
+          <w:szCs w:val="24"/>
+          <w:lang w:val="nl-NL"/>
+        </w:rPr>
+        <w:t xml:space="preserve"> wordt beschreven waar leerlingen tegen aan lopen bij de inschrijfprocedure aan d</w:t>
+      </w:r>
+      <w:r>
+        <w:rPr>
+          <w:rFonts w:asciiTheme="majorHAnsi" w:hAnsiTheme="majorHAnsi"/>
+          <w:sz w:val="24"/>
+          <w:szCs w:val="24"/>
+          <w:lang w:val="nl-NL"/>
+        </w:rPr>
+        <w:t>e NHL Hogeschool. In hoofdstuk 5</w:t>
+      </w:r>
+      <w:r>
+        <w:rPr>
+          <w:rFonts w:asciiTheme="majorHAnsi" w:hAnsiTheme="majorHAnsi"/>
+          <w:sz w:val="24"/>
+          <w:szCs w:val="24"/>
+          <w:lang w:val="nl-NL"/>
+        </w:rPr>
+        <w:t xml:space="preserve"> worden </w:t>
+      </w:r>
+      <w:r>
+        <w:rPr>
+          <w:rFonts w:asciiTheme="majorHAnsi" w:hAnsiTheme="majorHAnsi"/>
+          <w:sz w:val="24"/>
+          <w:szCs w:val="24"/>
+          <w:lang w:val="nl-NL"/>
+        </w:rPr>
+        <w:t>gevonden antwoorden op mogelijke vragen van leerli</w:t>
+      </w:r>
+      <w:r>
+        <w:rPr>
+          <w:rFonts w:asciiTheme="majorHAnsi" w:hAnsiTheme="majorHAnsi"/>
+          <w:sz w:val="24"/>
+          <w:szCs w:val="24"/>
+          <w:lang w:val="nl-NL"/>
+        </w:rPr>
+        <w:t>ngen weergegeven. In hoofdstuk 6</w:t>
+      </w:r>
+      <w:r>
+        <w:rPr>
+          <w:rFonts w:asciiTheme="majorHAnsi" w:hAnsiTheme="majorHAnsi"/>
+          <w:sz w:val="24"/>
+          <w:szCs w:val="24"/>
+          <w:lang w:val="nl-NL"/>
+        </w:rPr>
+        <w:t xml:space="preserve"> wordt er beschreven wat er </w:t>
+      </w:r>
+      <w:r>
+        <w:rPr>
+          <w:rFonts w:asciiTheme="majorHAnsi" w:hAnsiTheme="majorHAnsi"/>
+          <w:sz w:val="24"/>
+          <w:szCs w:val="24"/>
+          <w:lang w:val="nl-NL"/>
+        </w:rPr>
+        <w:t xml:space="preserve">gebeurt </w:t>
+      </w:r>
+      <w:r>
+        <w:rPr>
+          <w:rFonts w:asciiTheme="majorHAnsi" w:hAnsiTheme="majorHAnsi"/>
+          <w:sz w:val="24"/>
+          <w:szCs w:val="24"/>
+          <w:lang w:val="nl-NL"/>
+        </w:rPr>
+        <w:t>als de NHL-Helpdeskbot geen antwoord weet op de vraag van een leerling of</w:t>
+      </w:r>
+      <w:r>
+        <w:rPr>
+          <w:rFonts w:asciiTheme="majorHAnsi" w:hAnsiTheme="majorHAnsi"/>
+          <w:sz w:val="24"/>
+          <w:szCs w:val="24"/>
+          <w:lang w:val="nl-NL"/>
+        </w:rPr>
+        <w:t xml:space="preserve"> ouder/verzorger. In hoofdstuk 7</w:t>
+      </w:r>
+      <w:r>
+        <w:rPr>
+          <w:rFonts w:asciiTheme="majorHAnsi" w:hAnsiTheme="majorHAnsi"/>
+          <w:sz w:val="24"/>
+          <w:szCs w:val="24"/>
+          <w:lang w:val="nl-NL"/>
+        </w:rPr>
+        <w:t xml:space="preserve"> wordt het financiële voordeel beschreven van de NHL-Helpdeskbot ten opzichte v</w:t>
+      </w:r>
+      <w:r>
+        <w:rPr>
+          <w:rFonts w:asciiTheme="majorHAnsi" w:hAnsiTheme="majorHAnsi"/>
+          <w:sz w:val="24"/>
+          <w:szCs w:val="24"/>
+          <w:lang w:val="nl-NL"/>
+        </w:rPr>
+        <w:t>an het personeel. In hoofdstuk 8</w:t>
+      </w:r>
+      <w:r>
+        <w:rPr>
+          <w:rFonts w:asciiTheme="majorHAnsi" w:hAnsiTheme="majorHAnsi"/>
+          <w:sz w:val="24"/>
+          <w:szCs w:val="24"/>
+          <w:lang w:val="nl-NL"/>
+        </w:rPr>
+        <w:t xml:space="preserve"> wordt het rapport afgerond en worden de conclusies beschreven die antwoord geeft </w:t>
+      </w:r>
+      <w:r>
+        <w:rPr>
+          <w:rFonts w:asciiTheme="majorHAnsi" w:hAnsiTheme="majorHAnsi"/>
+          <w:sz w:val="24"/>
+          <w:szCs w:val="24"/>
+          <w:lang w:val="nl-NL"/>
+        </w:rPr>
+        <w:t>op de hoofdvraag. In hoofdstuk 9</w:t>
+      </w:r>
+      <w:r>
+        <w:rPr>
+          <w:rFonts w:asciiTheme="majorHAnsi" w:hAnsiTheme="majorHAnsi"/>
+          <w:sz w:val="24"/>
+          <w:szCs w:val="24"/>
+          <w:lang w:val="nl-NL"/>
+        </w:rPr>
+        <w:t xml:space="preserve"> worden de aanbevelingen geschreven </w:t>
+      </w:r>
+      <w:r>
+        <w:rPr>
+          <w:rFonts w:asciiTheme="majorHAnsi" w:hAnsiTheme="majorHAnsi"/>
+          <w:sz w:val="24"/>
+          <w:szCs w:val="24"/>
+          <w:lang w:val="nl-NL"/>
+        </w:rPr>
+        <w:t>die de NHL Hogeschool kan</w:t>
+      </w:r>
+      <w:r>
+        <w:rPr>
+          <w:rFonts w:asciiTheme="majorHAnsi" w:hAnsiTheme="majorHAnsi"/>
+          <w:sz w:val="24"/>
+          <w:szCs w:val="24"/>
+          <w:lang w:val="nl-NL"/>
+        </w:rPr>
+        <w:t xml:space="preserve"> toepassen op basis van dit onderzoek.</w:t>
       </w:r>
     </w:p>
     <w:sectPr>
@@ -2830,6 +4301,10 @@
           <w:jc w:val="right"/>
         </w:pPr>
         <w:r>
+          <w:rPr>
+            <w:noProof/>
+            <w:lang w:eastAsia="en-GB"/>
+          </w:rPr>
           <w:drawing>
             <wp:anchor distT="0" distB="0" distL="114300" distR="114300" simplePos="0" relativeHeight="251660288" behindDoc="1" locked="0" layoutInCell="1" allowOverlap="1" wp14:anchorId="53EDC53E" wp14:editId="63B4CC24">
               <wp:simplePos x="0" y="0"/>
@@ -2894,6 +4369,10 @@
           </w:drawing>
         </w:r>
         <w:r>
+          <w:rPr>
+            <w:noProof/>
+            <w:lang w:eastAsia="en-GB"/>
+          </w:rPr>
           <mc:AlternateContent>
             <mc:Choice Requires="wps">
               <w:drawing>
@@ -3011,7 +4490,7 @@
           <w:rPr>
             <w:noProof/>
           </w:rPr>
-          <w:t>3</w:t>
+          <w:t>4</w:t>
         </w:r>
         <w:r>
           <w:rPr>
@@ -3566,6 +5045,7 @@
     <w:lsdException w:name="HTML Sample" w:semiHidden="1" w:unhideWhenUsed="1"/>
     <w:lsdException w:name="HTML Typewriter" w:semiHidden="1" w:unhideWhenUsed="1"/>
     <w:lsdException w:name="HTML Variable" w:semiHidden="1" w:unhideWhenUsed="1"/>
+    <w:lsdException w:name="Normal Table" w:semiHidden="1" w:unhideWhenUsed="1"/>
     <w:lsdException w:name="annotation subject" w:semiHidden="1" w:unhideWhenUsed="1"/>
     <w:lsdException w:name="No List" w:semiHidden="1" w:unhideWhenUsed="1"/>
     <w:lsdException w:name="Outline List 1" w:semiHidden="1" w:unhideWhenUsed="1"/>
@@ -3612,8 +5092,10 @@
     <w:lsdException w:name="Table Subtle 2" w:semiHidden="1" w:unhideWhenUsed="1"/>
     <w:lsdException w:name="Table Web 1" w:semiHidden="1" w:unhideWhenUsed="1"/>
     <w:lsdException w:name="Table Web 2" w:semiHidden="1" w:unhideWhenUsed="1"/>
+    <w:lsdException w:name="Table Web 3" w:semiHidden="1" w:unhideWhenUsed="1"/>
     <w:lsdException w:name="Balloon Text" w:semiHidden="1" w:unhideWhenUsed="1"/>
     <w:lsdException w:name="Table Grid" w:uiPriority="39"/>
+    <w:lsdException w:name="Table Theme" w:semiHidden="1" w:unhideWhenUsed="1"/>
     <w:lsdException w:name="Placeholder Text" w:semiHidden="1"/>
     <w:lsdException w:name="No Spacing" w:uiPriority="1" w:qFormat="1"/>
     <w:lsdException w:name="Light Shading" w:uiPriority="60"/>
@@ -4010,6 +5492,25 @@
     <w:uiPriority w:val="99"/>
     <w:rsid w:val="00B847E3"/>
   </w:style>
+  <w:style w:type="table" w:styleId="TableGrid">
+    <w:name w:val="Table Grid"/>
+    <w:basedOn w:val="TableNormal"/>
+    <w:uiPriority w:val="39"/>
+    <w:rsid w:val="008C6673"/>
+    <w:pPr>
+      <w:spacing w:after="0" w:line="240" w:lineRule="auto"/>
+    </w:pPr>
+    <w:tblPr>
+      <w:tblBorders>
+        <w:top w:val="single" w:sz="4" w:space="0" w:color="auto"/>
+        <w:left w:val="single" w:sz="4" w:space="0" w:color="auto"/>
+        <w:bottom w:val="single" w:sz="4" w:space="0" w:color="auto"/>
+        <w:right w:val="single" w:sz="4" w:space="0" w:color="auto"/>
+        <w:insideH w:val="single" w:sz="4" w:space="0" w:color="auto"/>
+        <w:insideV w:val="single" w:sz="4" w:space="0" w:color="auto"/>
+      </w:tblBorders>
+    </w:tblPr>
+  </w:style>
 </w:styles>
 </file>
 

</xml_diff>